<commit_message>
'Laboratorio_2_MyL' funciona bien. Falta comentar
</commit_message>
<xml_diff>
--- a/Informe_Arquitectura_laboratorio_2_Mariana_Gallego.docx
+++ b/Informe_Arquitectura_laboratorio_2_Mariana_Gallego.docx
@@ -343,39 +343,7 @@
           <w:b/>
           <w:spacing w:val="-4"/>
         </w:rPr>
-        <w:t xml:space="preserve">Leonardo </w:t>
-      </w:r>
-      <w:proofErr w:type="spellStart"/>
-      <w:r>
-        <w:rPr>
-          <w:b/>
-          <w:spacing w:val="-4"/>
-        </w:rPr>
-        <w:t>Jose</w:t>
-      </w:r>
-      <w:proofErr w:type="spellEnd"/>
-      <w:r>
-        <w:rPr>
-          <w:b/>
-          <w:spacing w:val="-4"/>
-        </w:rPr>
-        <w:t xml:space="preserve"> Amaris </w:t>
-      </w:r>
-      <w:proofErr w:type="spellStart"/>
-      <w:r>
-        <w:rPr>
-          <w:b/>
-          <w:spacing w:val="-4"/>
-        </w:rPr>
-        <w:t>Dominguez</w:t>
-      </w:r>
-      <w:proofErr w:type="spellEnd"/>
-      <w:r>
-        <w:rPr>
-          <w:b/>
-          <w:spacing w:val="-4"/>
-        </w:rPr>
-        <w:t xml:space="preserve"> </w:t>
+        <w:t xml:space="preserve">Leonardo Jose Amaris Dominguez </w:t>
       </w:r>
     </w:p>
     <w:p>
@@ -546,15 +514,7 @@
         <w:jc w:val="both"/>
       </w:pPr>
       <w:r>
-        <w:t xml:space="preserve">Primero se hará una descripción detallada de </w:t>
-      </w:r>
-      <w:proofErr w:type="spellStart"/>
-      <w:r>
-        <w:t>como</w:t>
-      </w:r>
-      <w:proofErr w:type="spellEnd"/>
-      <w:r>
-        <w:t xml:space="preserve"> está escrito es código y qué tarea desarrolla cada función y por último, se mostrarán dos pruebas de escritorio que ejemplificarán como se realizó la encriptación y desencriptación del mensaje de entrada.</w:t>
+        <w:t>Primero se hará una descripción detallada de como está escrito es código y qué tarea desarrolla cada función y por último, se mostrarán dos pruebas de escritorio que ejemplificarán como se realizó la encriptación y desencriptación del mensaje de entrada.</w:t>
       </w:r>
     </w:p>
     <w:p>
@@ -607,13 +567,7 @@
         </w:rPr>
       </w:pPr>
       <w:r>
-        <w:t xml:space="preserve">En lenguaje </w:t>
-      </w:r>
-      <w:r>
-        <w:t>MIPS</w:t>
-      </w:r>
-      <w:r>
-        <w:t xml:space="preserve">, el código se divide en dos partes: </w:t>
+        <w:t xml:space="preserve">En lenguaje MIPS, el código se divide en dos partes: </w:t>
       </w:r>
       <w:r>
         <w:rPr>
@@ -630,17 +584,8 @@
           <w:i/>
           <w:iCs/>
         </w:rPr>
-        <w:t>.</w:t>
-      </w:r>
-      <w:proofErr w:type="spellStart"/>
-      <w:r>
-        <w:rPr>
-          <w:i/>
-          <w:iCs/>
-        </w:rPr>
-        <w:t>text</w:t>
-      </w:r>
-      <w:proofErr w:type="spellEnd"/>
+        <w:t>.text</w:t>
+      </w:r>
     </w:p>
     <w:p>
       <w:pPr>
@@ -693,54 +638,41 @@
         <w:contextualSpacing/>
         <w:jc w:val="both"/>
       </w:pPr>
-      <w:proofErr w:type="spellStart"/>
       <w:r>
         <w:rPr>
           <w:b/>
           <w:bCs/>
         </w:rPr>
-        <w:t>inputFile</w:t>
-      </w:r>
-      <w:proofErr w:type="spellEnd"/>
+        <w:t xml:space="preserve">inputFile, </w:t>
+      </w:r>
       <w:r>
         <w:rPr>
           <w:b/>
           <w:bCs/>
         </w:rPr>
+        <w:t>output</w:t>
+      </w:r>
+      <w:r>
+        <w:rPr>
+          <w:b/>
+          <w:bCs/>
+        </w:rPr>
+        <w:t>File</w:t>
+      </w:r>
+      <w:r>
+        <w:rPr>
+          <w:b/>
+          <w:bCs/>
+        </w:rPr>
         <w:t xml:space="preserve">, </w:t>
       </w:r>
-      <w:proofErr w:type="spellStart"/>
       <w:r>
         <w:rPr>
           <w:b/>
           <w:bCs/>
         </w:rPr>
-        <w:t>output</w:t>
-      </w:r>
-      <w:r>
-        <w:rPr>
-          <w:b/>
-          <w:bCs/>
-        </w:rPr>
-        <w:t>File</w:t>
-      </w:r>
-      <w:proofErr w:type="spellEnd"/>
-      <w:r>
-        <w:rPr>
-          <w:b/>
-          <w:bCs/>
-        </w:rPr>
-        <w:t xml:space="preserve">, </w:t>
-      </w:r>
-      <w:proofErr w:type="spellStart"/>
-      <w:r>
-        <w:rPr>
-          <w:b/>
-          <w:bCs/>
-        </w:rPr>
         <w:t>decodedOutputFile</w:t>
       </w:r>
-      <w:proofErr w:type="spellEnd"/>
       <w:r>
         <w:t>: contienen la ruta a los documentos a los que tendrá acceso el programa</w:t>
       </w:r>
@@ -776,21 +708,11 @@
         <w:t>un buffer con</w:t>
       </w:r>
       <w:r>
-        <w:t xml:space="preserve"> un espacio específico de 1024 bytes en donde se almacenará temporalmente el mensaje que el sistema leerá del archivo </w:t>
-      </w:r>
-      <w:proofErr w:type="spellStart"/>
-      <w:r>
-        <w:t>inputFile</w:t>
-      </w:r>
-      <w:proofErr w:type="spellEnd"/>
-      <w:r>
-        <w:t xml:space="preserve"> o </w:t>
-      </w:r>
-      <w:proofErr w:type="spellStart"/>
+        <w:t xml:space="preserve"> un espacio específico de 1024 bytes en donde se almacenará temporalmente el mensaje que el sistema leerá del archivo inputFile o </w:t>
+      </w:r>
       <w:r>
         <w:t>outputFile</w:t>
       </w:r>
-      <w:proofErr w:type="spellEnd"/>
     </w:p>
     <w:p>
       <w:pPr>
@@ -806,31 +728,13 @@
         <w:contextualSpacing/>
         <w:jc w:val="both"/>
       </w:pPr>
-      <w:proofErr w:type="spellStart"/>
       <w:r>
         <w:rPr>
           <w:b/>
           <w:bCs/>
         </w:rPr>
-        <w:t>claveCorta</w:t>
-      </w:r>
-      <w:proofErr w:type="spellEnd"/>
-      <w:r>
-        <w:rPr>
-          <w:b/>
-          <w:bCs/>
-        </w:rPr>
-        <w:t xml:space="preserve"> y </w:t>
-      </w:r>
-      <w:proofErr w:type="spellStart"/>
-      <w:r>
-        <w:rPr>
-          <w:b/>
-          <w:bCs/>
-        </w:rPr>
-        <w:t>claveExtendida</w:t>
-      </w:r>
-      <w:proofErr w:type="spellEnd"/>
+        <w:t>claveCorta y claveExtendida</w:t>
+      </w:r>
       <w:r>
         <w:t>:</w:t>
       </w:r>
@@ -838,19 +742,7 @@
         <w:t xml:space="preserve"> </w:t>
       </w:r>
       <w:r>
-        <w:t xml:space="preserve">dos buffers con un espacio específico de 1024 bytes cada uno, en donde se almacenará </w:t>
-      </w:r>
-      <w:r>
-        <w:t xml:space="preserve">la clave corta </w:t>
-      </w:r>
-      <w:r>
-        <w:t xml:space="preserve">y </w:t>
-      </w:r>
-      <w:r>
-        <w:t xml:space="preserve">la clave extendida </w:t>
-      </w:r>
-      <w:r>
-        <w:t>respectivamente</w:t>
+        <w:t>dos buffers con un espacio específico de 1024 bytes cada uno, en donde se almacenará la clave corta y la clave extendida respectivamente</w:t>
       </w:r>
     </w:p>
     <w:p>
@@ -867,31 +759,13 @@
         <w:contextualSpacing/>
         <w:jc w:val="both"/>
       </w:pPr>
-      <w:proofErr w:type="spellStart"/>
       <w:r>
         <w:rPr>
           <w:b/>
           <w:bCs/>
         </w:rPr>
-        <w:t>longitudMensaje</w:t>
-      </w:r>
-      <w:proofErr w:type="spellEnd"/>
-      <w:r>
-        <w:rPr>
-          <w:b/>
-          <w:bCs/>
-        </w:rPr>
-        <w:t xml:space="preserve"> y </w:t>
-      </w:r>
-      <w:proofErr w:type="spellStart"/>
-      <w:r>
-        <w:rPr>
-          <w:b/>
-          <w:bCs/>
-        </w:rPr>
-        <w:t>longitudClaveCorta</w:t>
-      </w:r>
-      <w:proofErr w:type="spellEnd"/>
+        <w:t>longitudMensaje y longitudClaveCorta</w:t>
+      </w:r>
       <w:r>
         <w:t>:</w:t>
       </w:r>
@@ -916,31 +790,20 @@
         <w:contextualSpacing/>
         <w:jc w:val="both"/>
       </w:pPr>
-      <w:proofErr w:type="spellStart"/>
       <w:r>
         <w:rPr>
           <w:b/>
           <w:bCs/>
         </w:rPr>
-        <w:t>mensajeCifrado</w:t>
-      </w:r>
-      <w:proofErr w:type="spellEnd"/>
+        <w:t xml:space="preserve">mensajeCifrado y </w:t>
+      </w:r>
       <w:r>
         <w:rPr>
           <w:b/>
           <w:bCs/>
         </w:rPr>
-        <w:t xml:space="preserve"> y </w:t>
-      </w:r>
-      <w:proofErr w:type="spellStart"/>
-      <w:r>
-        <w:rPr>
-          <w:b/>
-          <w:bCs/>
-        </w:rPr>
         <w:t>mensajeDecifrado</w:t>
       </w:r>
-      <w:proofErr w:type="spellEnd"/>
       <w:r>
         <w:t>:</w:t>
       </w:r>
@@ -957,21 +820,10 @@
         <w:t xml:space="preserve">cada uno, </w:t>
       </w:r>
       <w:r>
-        <w:t>en donde se almacenar</w:t>
-      </w:r>
-      <w:r>
-        <w:t xml:space="preserve">á </w:t>
-      </w:r>
-      <w:r>
-        <w:t xml:space="preserve">el mensaje cifrado y el </w:t>
-      </w:r>
-      <w:proofErr w:type="spellStart"/>
-      <w:r>
-        <w:t>decifrado</w:t>
-      </w:r>
-      <w:proofErr w:type="spellEnd"/>
-      <w:r>
-        <w:t xml:space="preserve"> respectivamente</w:t>
+        <w:t xml:space="preserve">en donde se almacenará </w:t>
+      </w:r>
+      <w:r>
+        <w:t>el mensaje cifrado y el decifrado respectivamente</w:t>
       </w:r>
     </w:p>
     <w:p>
@@ -988,37 +840,12 @@
         <w:contextualSpacing/>
         <w:jc w:val="both"/>
       </w:pPr>
-      <w:proofErr w:type="spellStart"/>
       <w:r>
         <w:rPr>
           <w:b/>
           <w:bCs/>
         </w:rPr>
-        <w:t>textoClaveCorta</w:t>
-      </w:r>
-      <w:proofErr w:type="spellEnd"/>
-      <w:r>
-        <w:rPr>
-          <w:b/>
-          <w:bCs/>
-        </w:rPr>
-        <w:t xml:space="preserve"> y </w:t>
-      </w:r>
-      <w:proofErr w:type="spellStart"/>
-      <w:r>
-        <w:rPr>
-          <w:b/>
-          <w:bCs/>
-        </w:rPr>
-        <w:t>textoDeErrorDocumento</w:t>
-      </w:r>
-      <w:proofErr w:type="spellEnd"/>
-      <w:r>
-        <w:rPr>
-          <w:b/>
-          <w:bCs/>
-        </w:rPr>
-        <w:t xml:space="preserve">: </w:t>
+        <w:t xml:space="preserve">textoClaveCorta y textoDeErrorDocumento: </w:t>
       </w:r>
       <w:r>
         <w:t>almacenan los textos que se le mostrarán al usuario para solicitarle que ingrese la clave corta o para indicarle que no se pudo abrir el documento</w:t>
@@ -1037,6 +864,7 @@
       <w:r>
         <w:rPr>
           <w:bCs/>
+          <w:noProof/>
         </w:rPr>
         <w:lastRenderedPageBreak/>
         <w:drawing>
@@ -1104,23 +932,7 @@
           <w:b/>
           <w:bCs/>
         </w:rPr>
-        <w:t>.</w:t>
-      </w:r>
-      <w:proofErr w:type="spellStart"/>
-      <w:r>
-        <w:rPr>
-          <w:b/>
-          <w:bCs/>
-        </w:rPr>
-        <w:t>text</w:t>
-      </w:r>
-      <w:proofErr w:type="spellEnd"/>
-      <w:r>
-        <w:rPr>
-          <w:b/>
-          <w:bCs/>
-        </w:rPr>
-        <w:t xml:space="preserve">: </w:t>
+        <w:t xml:space="preserve">.text: </w:t>
       </w:r>
       <w:r>
         <w:t>es donde se definen todas las instrucciones que ejecutará el programa, las funciones, las condiciones, etc. Para el desarrollo de este laboratorio est</w:t>
@@ -1146,41 +958,21 @@
         </w:rPr>
         <w:t xml:space="preserve">Parte 1 - </w:t>
       </w:r>
-      <w:proofErr w:type="spellStart"/>
       <w:r>
         <w:rPr>
           <w:b/>
           <w:bCs/>
         </w:rPr>
-        <w:t>main</w:t>
-      </w:r>
-      <w:proofErr w:type="spellEnd"/>
-      <w:r>
-        <w:rPr>
-          <w:b/>
-          <w:bCs/>
-        </w:rPr>
-        <w:t>:</w:t>
-      </w:r>
-      <w:r>
-        <w:t xml:space="preserve"> tal como en los lenguajes de alto nivel, es la primera función que se ejecuta por defecto</w:t>
-      </w:r>
-      <w:r>
-        <w:t xml:space="preserve">. </w:t>
+        <w:t>main:</w:t>
+      </w:r>
+      <w:r>
+        <w:t xml:space="preserve"> tal como en los lenguajes de alto nivel, es la primera función que se ejecuta por defecto. </w:t>
       </w:r>
       <w:r>
         <w:t xml:space="preserve">Para un mejor entendimiento, esta sección se divide en dos partes, </w:t>
       </w:r>
       <w:r>
-        <w:t xml:space="preserve">cifrado y </w:t>
-      </w:r>
-      <w:proofErr w:type="spellStart"/>
-      <w:r>
-        <w:t>decifrado</w:t>
-      </w:r>
-      <w:proofErr w:type="spellEnd"/>
-      <w:r>
-        <w:t>, en cada una se estarán invocando las funciones que se necesitan para cumplir con el objetivo del laboratorio</w:t>
+        <w:t>cifrado y decifrado, en cada una se estarán invocando las funciones que se necesitan para cumplir con el objetivo del laboratorio</w:t>
       </w:r>
       <w:r>
         <w:t>.</w:t>
@@ -1211,7 +1003,6 @@
       <w:r>
         <w:t xml:space="preserve"> </w:t>
       </w:r>
-      <w:proofErr w:type="spellStart"/>
       <w:r>
         <w:rPr>
           <w:b/>
@@ -1221,7 +1012,6 @@
         </w:rPr>
         <w:t>leerMensaje</w:t>
       </w:r>
-      <w:proofErr w:type="spellEnd"/>
       <w:r>
         <w:t xml:space="preserve"> a la que</w:t>
       </w:r>
@@ -1240,7 +1030,6 @@
       <w:r>
         <w:t xml:space="preserve"> </w:t>
       </w:r>
-      <w:proofErr w:type="spellStart"/>
       <w:r>
         <w:rPr>
           <w:b/>
@@ -1250,14 +1039,12 @@
         </w:rPr>
         <w:t>leerClaveCorta</w:t>
       </w:r>
-      <w:proofErr w:type="spellEnd"/>
       <w:r>
         <w:t xml:space="preserve"> con la que se le pide al usuario que ingrese la clave que se utilizará para el cifrado;</w:t>
       </w:r>
       <w:r>
         <w:t xml:space="preserve"> </w:t>
       </w:r>
-      <w:proofErr w:type="spellStart"/>
       <w:r>
         <w:rPr>
           <w:b/>
@@ -1267,14 +1054,12 @@
         </w:rPr>
         <w:t>crearClaveExtendida</w:t>
       </w:r>
-      <w:proofErr w:type="spellEnd"/>
       <w:r>
         <w:t xml:space="preserve"> que se encarga de copiar la clave corta y completar con los caracteres del mensaje;</w:t>
       </w:r>
       <w:r>
         <w:t xml:space="preserve"> </w:t>
       </w:r>
-      <w:proofErr w:type="spellStart"/>
       <w:r>
         <w:rPr>
           <w:b/>
@@ -1284,7 +1069,6 @@
         </w:rPr>
         <w:t>cifrarMensaje</w:t>
       </w:r>
-      <w:proofErr w:type="spellEnd"/>
       <w:r>
         <w:t xml:space="preserve"> que se encarga del cifrado</w:t>
       </w:r>
@@ -1295,13 +1079,8 @@
         <w:t xml:space="preserve"> usando </w:t>
       </w:r>
       <w:r>
-        <w:t xml:space="preserve">la técnica de cifrado Autoclave </w:t>
-      </w:r>
-      <w:proofErr w:type="spellStart"/>
-      <w:r>
-        <w:t>Vigenere</w:t>
-      </w:r>
-      <w:proofErr w:type="spellEnd"/>
+        <w:t>la técnica de cifrado Autoclave Vigenere</w:t>
+      </w:r>
       <w:r>
         <w:t>,</w:t>
       </w:r>
@@ -1343,7 +1122,6 @@
       <w:r>
         <w:t xml:space="preserve"> las funciones </w:t>
       </w:r>
-      <w:proofErr w:type="spellStart"/>
       <w:r>
         <w:rPr>
           <w:b/>
@@ -1353,7 +1131,6 @@
         </w:rPr>
         <w:t>leerMensaje</w:t>
       </w:r>
-      <w:proofErr w:type="spellEnd"/>
       <w:r>
         <w:t xml:space="preserve"> y </w:t>
       </w:r>
@@ -1372,7 +1149,6 @@
       <w:r>
         <w:t xml:space="preserve"> </w:t>
       </w:r>
-      <w:proofErr w:type="spellStart"/>
       <w:r>
         <w:rPr>
           <w:b/>
@@ -1382,40 +1158,15 @@
         </w:rPr>
         <w:t>decifrarMensaje</w:t>
       </w:r>
-      <w:proofErr w:type="spellEnd"/>
-      <w:r>
-        <w:t xml:space="preserve"> que se encarga </w:t>
-      </w:r>
-      <w:r>
-        <w:t xml:space="preserve">del </w:t>
-      </w:r>
-      <w:proofErr w:type="spellStart"/>
+      <w:r>
+        <w:t xml:space="preserve"> que se encarga del decifrado del mensaje usando la técnica de </w:t>
+      </w:r>
       <w:r>
         <w:t>de</w:t>
       </w:r>
       <w:r>
-        <w:t>cifrado</w:t>
-      </w:r>
-      <w:proofErr w:type="spellEnd"/>
-      <w:r>
-        <w:t xml:space="preserve"> del mensaje usando la técnica de </w:t>
-      </w:r>
-      <w:proofErr w:type="spellStart"/>
-      <w:r>
-        <w:t>de</w:t>
-      </w:r>
-      <w:r>
-        <w:t>cifrado</w:t>
-      </w:r>
-      <w:proofErr w:type="spellEnd"/>
-      <w:r>
-        <w:t xml:space="preserve"> Autoclave </w:t>
-      </w:r>
-      <w:proofErr w:type="spellStart"/>
-      <w:r>
-        <w:t>Vigenere</w:t>
-      </w:r>
-      <w:proofErr w:type="spellEnd"/>
+        <w:t>cifrado Autoclave Vigenere</w:t>
+      </w:r>
     </w:p>
     <w:p>
       <w:pPr>
@@ -1481,6 +1232,9 @@
         <w:jc w:val="both"/>
       </w:pPr>
       <w:r>
+        <w:rPr>
+          <w:noProof/>
+        </w:rPr>
         <w:lastRenderedPageBreak/>
         <w:drawing>
           <wp:anchor distT="0" distB="0" distL="114300" distR="114300" simplePos="0" relativeHeight="251652096" behindDoc="0" locked="0" layoutInCell="1" allowOverlap="1" wp14:anchorId="3A3BAC67" wp14:editId="2C0E5879">
@@ -1547,6 +1301,9 @@
         </w:drawing>
       </w:r>
       <w:r>
+        <w:rPr>
+          <w:noProof/>
+        </w:rPr>
         <w:drawing>
           <wp:anchor distT="0" distB="0" distL="114300" distR="114300" simplePos="0" relativeHeight="251643904" behindDoc="0" locked="0" layoutInCell="1" allowOverlap="1" wp14:anchorId="2772CA76" wp14:editId="77059411">
             <wp:simplePos x="0" y="0"/>
@@ -1737,21 +1494,12 @@
           <w:bCs/>
         </w:rPr>
       </w:pPr>
-      <w:proofErr w:type="spellStart"/>
       <w:r>
         <w:rPr>
           <w:b/>
           <w:bCs/>
         </w:rPr>
-        <w:t>leerMensaje</w:t>
-      </w:r>
-      <w:proofErr w:type="spellEnd"/>
-      <w:r>
-        <w:rPr>
-          <w:b/>
-          <w:bCs/>
-        </w:rPr>
-        <w:t>:</w:t>
+        <w:t>leerMensaje:</w:t>
       </w:r>
       <w:r>
         <w:rPr>
@@ -1791,7 +1539,7 @@
           <w:noProof/>
         </w:rPr>
         <w:drawing>
-          <wp:anchor distT="0" distB="0" distL="114300" distR="114300" simplePos="0" relativeHeight="251655168" behindDoc="0" locked="0" layoutInCell="1" allowOverlap="1" wp14:anchorId="49324AE2" wp14:editId="3D64DD05">
+          <wp:anchor distT="0" distB="0" distL="114300" distR="114300" simplePos="0" relativeHeight="251655168" behindDoc="0" locked="0" layoutInCell="1" allowOverlap="1" wp14:anchorId="49324AE2" wp14:editId="43548431">
             <wp:simplePos x="0" y="0"/>
             <wp:positionH relativeFrom="column">
               <wp:posOffset>2767965</wp:posOffset>
@@ -1800,14 +1548,14 @@
               <wp:posOffset>152401</wp:posOffset>
             </wp:positionV>
             <wp:extent cx="1495634" cy="419158"/>
-            <wp:effectExtent l="19050" t="19050" r="28575" b="19050"/>
+            <wp:effectExtent l="0" t="0" r="9525" b="0"/>
             <wp:wrapThrough wrapText="bothSides">
               <wp:wrapPolygon edited="0">
-                <wp:start x="-275" y="-982"/>
-                <wp:lineTo x="-275" y="21600"/>
-                <wp:lineTo x="21738" y="21600"/>
-                <wp:lineTo x="21738" y="-982"/>
-                <wp:lineTo x="-275" y="-982"/>
+                <wp:start x="0" y="0"/>
+                <wp:lineTo x="0" y="20618"/>
+                <wp:lineTo x="21462" y="20618"/>
+                <wp:lineTo x="21462" y="0"/>
+                <wp:lineTo x="0" y="0"/>
               </wp:wrapPolygon>
             </wp:wrapThrough>
             <wp:docPr id="949936725" name="Imagen 1"/>
@@ -1842,9 +1590,7 @@
                       <a:avLst/>
                     </a:prstGeom>
                     <a:ln w="3175">
-                      <a:solidFill>
-                        <a:schemeClr val="tx1"/>
-                      </a:solidFill>
+                      <a:noFill/>
                     </a:ln>
                   </pic:spPr>
                 </pic:pic>
@@ -1909,81 +1655,30 @@
       <w:r>
         <w:t xml:space="preserve">Cuando comienza la ejecución, abre el archivo que se le indicó a través del registro $a3 utilizando el </w:t>
       </w:r>
-      <w:proofErr w:type="spellStart"/>
       <w:r>
         <w:rPr>
           <w:i/>
           <w:iCs/>
         </w:rPr>
-        <w:t>Syscall</w:t>
-      </w:r>
-      <w:proofErr w:type="spellEnd"/>
-      <w:r>
-        <w:rPr>
-          <w:i/>
-          <w:iCs/>
-        </w:rPr>
-        <w:t xml:space="preserve"> 13</w:t>
-      </w:r>
-      <w:r>
-        <w:t xml:space="preserve">, que le indica al programa que se abrirá un archivo, a $a0 se le pasa el valor de $a3, es decir, la dirección de la cadena que contiene el nombre del archivo, el valor cero para $a1 indica que el archivo se abrirá en modo de solo lectura. Al final, a $v0 se le asigna el valor -1 si el archivo no se pudo abrir, luego ese valor se almacena en $t0 y se utiliza </w:t>
-      </w:r>
-      <w:proofErr w:type="spellStart"/>
-      <w:r>
-        <w:t>bltz</w:t>
-      </w:r>
-      <w:proofErr w:type="spellEnd"/>
-      <w:r>
-        <w:t xml:space="preserve"> (Branch </w:t>
-      </w:r>
-      <w:proofErr w:type="spellStart"/>
-      <w:r>
-        <w:t>if</w:t>
-      </w:r>
-      <w:proofErr w:type="spellEnd"/>
-      <w:r>
-        <w:t xml:space="preserve"> les </w:t>
-      </w:r>
-      <w:proofErr w:type="spellStart"/>
-      <w:r>
-        <w:t>than</w:t>
-      </w:r>
-      <w:proofErr w:type="spellEnd"/>
-      <w:r>
+        <w:t>Syscall 13</w:t>
+      </w:r>
+      <w:r>
+        <w:t xml:space="preserve">, que le indica al programa que se abrirá un archivo, a $a0 se le pasa el valor de $a3, es decir, la dirección de la cadena que contiene el nombre del archivo, el valor cero para $a1 indica que el archivo se abrirá en modo de solo lectura. Al final, a $v0 se le asigna el valor -1 si el archivo no se pudo abrir, luego ese valor se almacena en $t0 y se utiliza bltz (Branch if les than zero) para llamar al error handler </w:t>
+      </w:r>
+      <w:r>
+        <w:rPr>
+          <w:b/>
+          <w:bCs/>
+        </w:rPr>
+        <w:t>errorHandlerDocumento</w:t>
+      </w:r>
+      <w:r>
+        <w:rPr>
+          <w:b/>
+          <w:bCs/>
+        </w:rPr>
         <w:t xml:space="preserve"> </w:t>
       </w:r>
-      <w:proofErr w:type="spellStart"/>
-      <w:r>
-        <w:t>zero</w:t>
-      </w:r>
-      <w:proofErr w:type="spellEnd"/>
-      <w:r>
-        <w:t xml:space="preserve">) para llamar al error </w:t>
-      </w:r>
-      <w:proofErr w:type="spellStart"/>
-      <w:r>
-        <w:t>handler</w:t>
-      </w:r>
-      <w:proofErr w:type="spellEnd"/>
-      <w:r>
-        <w:t xml:space="preserve"> </w:t>
-      </w:r>
-      <w:proofErr w:type="spellStart"/>
-      <w:r>
-        <w:rPr>
-          <w:b/>
-          <w:bCs/>
-        </w:rPr>
-        <w:t>errorHandlerDocumento</w:t>
-      </w:r>
-      <w:proofErr w:type="spellEnd"/>
-      <w:r>
-        <w:rPr>
-          <w:b/>
-          <w:bCs/>
-        </w:rPr>
-        <w:t xml:space="preserve"> </w:t>
-      </w:r>
       <w:r>
         <w:t>en caso de que sea -1; si $v0 es distinto de -1, entonces se continua con la ejecución.</w:t>
       </w:r>
@@ -2004,7 +1699,7 @@
           <w:noProof/>
         </w:rPr>
         <w:drawing>
-          <wp:anchor distT="0" distB="0" distL="114300" distR="114300" simplePos="0" relativeHeight="251658240" behindDoc="0" locked="0" layoutInCell="1" allowOverlap="1" wp14:anchorId="38C50BFC" wp14:editId="617FD218">
+          <wp:anchor distT="0" distB="0" distL="114300" distR="114300" simplePos="0" relativeHeight="251658240" behindDoc="0" locked="0" layoutInCell="1" allowOverlap="1" wp14:anchorId="38C50BFC" wp14:editId="0F1E77C9">
             <wp:simplePos x="0" y="0"/>
             <wp:positionH relativeFrom="column">
               <wp:posOffset>1986915</wp:posOffset>
@@ -2013,14 +1708,14 @@
               <wp:posOffset>45720</wp:posOffset>
             </wp:positionV>
             <wp:extent cx="3498850" cy="1272540"/>
-            <wp:effectExtent l="19050" t="19050" r="25400" b="22860"/>
+            <wp:effectExtent l="0" t="0" r="6350" b="3810"/>
             <wp:wrapThrough wrapText="bothSides">
               <wp:wrapPolygon edited="0">
-                <wp:start x="-118" y="-323"/>
-                <wp:lineTo x="-118" y="21665"/>
-                <wp:lineTo x="21639" y="21665"/>
-                <wp:lineTo x="21639" y="-323"/>
-                <wp:lineTo x="-118" y="-323"/>
+                <wp:start x="0" y="0"/>
+                <wp:lineTo x="0" y="21341"/>
+                <wp:lineTo x="21522" y="21341"/>
+                <wp:lineTo x="21522" y="0"/>
+                <wp:lineTo x="0" y="0"/>
               </wp:wrapPolygon>
             </wp:wrapThrough>
             <wp:docPr id="1453871906" name="Imagen 1" descr="Texto&#10;&#10;Descripción generada automáticamente con confianza baja"/>
@@ -2055,9 +1750,7 @@
                       <a:avLst/>
                     </a:prstGeom>
                     <a:ln w="3175">
-                      <a:solidFill>
-                        <a:schemeClr val="tx1"/>
-                      </a:solidFill>
+                      <a:noFill/>
                     </a:ln>
                   </pic:spPr>
                 </pic:pic>
@@ -2144,51 +1837,42 @@
       <w:r>
         <w:t xml:space="preserve">El segundo paso de esta función es leer el archivo que ya se pudo abrir utilizando el </w:t>
       </w:r>
-      <w:proofErr w:type="spellStart"/>
       <w:r>
         <w:rPr>
           <w:i/>
           <w:iCs/>
         </w:rPr>
-        <w:t>Syscall</w:t>
-      </w:r>
-      <w:proofErr w:type="spellEnd"/>
+        <w:t>Syscall 14</w:t>
+      </w:r>
+      <w:r>
+        <w:t xml:space="preserve">, que se utiliza para indicar que se leerán datos, luego el valor de $t0, que se obtuvo en el paso anterior, se le pasa al registro $a0, ese es el descriptor de archivo del cual se van a leer los datos; a $a1 se le pasa la dirección de </w:t>
+      </w:r>
+      <w:r>
+        <w:lastRenderedPageBreak/>
+        <w:t xml:space="preserve">memoria en donde se almacenarán los datos leídos, esto se definió en la sección </w:t>
+      </w:r>
       <w:r>
         <w:rPr>
           <w:i/>
           <w:iCs/>
         </w:rPr>
-        <w:t xml:space="preserve"> 14</w:t>
-      </w:r>
-      <w:r>
-        <w:t xml:space="preserve">, que se utiliza para indicar que se leerán datos, luego el valor de $t0, que se obtuvo en el paso anterior, se le pasa al registro $a0, ese es el descriptor de archivo del cual se van a leer los datos; a $a1 se le pasa la dirección de </w:t>
-      </w:r>
-      <w:r>
-        <w:lastRenderedPageBreak/>
-        <w:t xml:space="preserve">memoria en donde se almacenarán los datos leídos, esto se definió en la sección </w:t>
+        <w:t>.data</w:t>
+      </w:r>
+      <w:r>
+        <w:t xml:space="preserve"> en </w:t>
       </w:r>
       <w:r>
         <w:rPr>
           <w:i/>
           <w:iCs/>
         </w:rPr>
-        <w:t>.data</w:t>
-      </w:r>
-      <w:r>
-        <w:t xml:space="preserve"> en </w:t>
+        <w:t>mensaje</w:t>
       </w:r>
       <w:r>
         <w:rPr>
           <w:i/>
           <w:iCs/>
         </w:rPr>
-        <w:t>mensaje</w:t>
-      </w:r>
-      <w:r>
-        <w:rPr>
-          <w:i/>
-          <w:iCs/>
-        </w:rPr>
         <w:t xml:space="preserve"> </w:t>
       </w:r>
       <w:r>
@@ -2213,26 +1897,10 @@
         <w:t>se mueve el contenido de $v0, que contiene el total de bytes leídos, a $</w:t>
       </w:r>
       <w:r>
-        <w:t xml:space="preserve">s0, para después utilizar un </w:t>
-      </w:r>
-      <w:proofErr w:type="spellStart"/>
-      <w:r>
-        <w:t>StoreWord</w:t>
-      </w:r>
-      <w:proofErr w:type="spellEnd"/>
-      <w:r>
-        <w:t xml:space="preserve"> para almacenar ese número en </w:t>
-      </w:r>
-      <w:r>
-        <w:t xml:space="preserve">el espacio de memoria que se le reservó llamado </w:t>
-      </w:r>
-      <w:proofErr w:type="spellStart"/>
-      <w:r>
-        <w:t>longitudMensaje</w:t>
-      </w:r>
-      <w:proofErr w:type="spellEnd"/>
-      <w:r>
-        <w:t>.</w:t>
+        <w:t xml:space="preserve">s0, para después utilizar un StoreWord para almacenar ese número en </w:t>
+      </w:r>
+      <w:r>
+        <w:t>el espacio de memoria que se le reservó llamado longitudMensaje.</w:t>
       </w:r>
     </w:p>
     <w:p>
@@ -2247,15 +1915,7 @@
         <w:jc w:val="both"/>
       </w:pPr>
       <w:r>
-        <w:t xml:space="preserve">Al finalizar, se utiliza el </w:t>
-      </w:r>
-      <w:proofErr w:type="spellStart"/>
-      <w:r>
-        <w:t>Syscall</w:t>
-      </w:r>
-      <w:proofErr w:type="spellEnd"/>
-      <w:r>
-        <w:t xml:space="preserve"> 16 para cerrar el archivo.</w:t>
+        <w:t>Al finalizar, se utiliza el Syscall 16 para cerrar el archivo.</w:t>
       </w:r>
     </w:p>
     <w:p>
@@ -2270,6 +1930,9 @@
         <w:jc w:val="both"/>
       </w:pPr>
       <w:r>
+        <w:rPr>
+          <w:noProof/>
+        </w:rPr>
         <w:drawing>
           <wp:anchor distT="0" distB="0" distL="114300" distR="114300" simplePos="0" relativeHeight="251660288" behindDoc="0" locked="0" layoutInCell="1" allowOverlap="1" wp14:anchorId="7C2BEF8E" wp14:editId="7FABD548">
             <wp:simplePos x="0" y="0"/>
@@ -2413,132 +2076,87 @@
         <w:ind w:left="1980" w:firstLine="0"/>
         <w:jc w:val="both"/>
       </w:pPr>
-      <w:proofErr w:type="spellStart"/>
       <w:r>
         <w:rPr>
           <w:b/>
           <w:bCs/>
         </w:rPr>
-        <w:t>leerClaveCorta</w:t>
-      </w:r>
-      <w:proofErr w:type="spellEnd"/>
+        <w:t>leerClaveCorta:</w:t>
+      </w:r>
       <w:r>
         <w:rPr>
           <w:b/>
           <w:bCs/>
         </w:rPr>
-        <w:t>:</w:t>
-      </w:r>
-      <w:r>
+        <w:t xml:space="preserve"> </w:t>
+      </w:r>
+      <w:r>
+        <w:t xml:space="preserve">esta función se encarga de mostrar el mensaje al usuario para pedirle que ingrese </w:t>
+      </w:r>
+      <w:r>
+        <w:t>la</w:t>
+      </w:r>
+      <w:r>
+        <w:t xml:space="preserve"> clave que se va a usar para encriptar el mensaje leído desde el documento.</w:t>
+      </w:r>
+    </w:p>
+    <w:p>
+      <w:pPr>
+        <w:pStyle w:val="Prrafodelista"/>
+        <w:ind w:left="1980" w:firstLine="0"/>
+        <w:jc w:val="both"/>
         <w:rPr>
           <w:b/>
           <w:bCs/>
         </w:rPr>
-        <w:t xml:space="preserve"> </w:t>
-      </w:r>
-      <w:r>
-        <w:t xml:space="preserve">esta función se encarga de mostrar </w:t>
-      </w:r>
-      <w:r>
-        <w:t>el</w:t>
-      </w:r>
-      <w:r>
-        <w:t xml:space="preserve"> mensaje al usuario para pedirle que ingrese </w:t>
-      </w:r>
-      <w:r>
-        <w:t>la</w:t>
-      </w:r>
-      <w:r>
-        <w:t xml:space="preserve"> clave que se va a usar para encriptar el mensaje leído desde el documento.</w:t>
-      </w:r>
+      </w:pPr>
     </w:p>
     <w:p>
       <w:pPr>
         <w:pStyle w:val="Prrafodelista"/>
         <w:ind w:left="1980" w:firstLine="0"/>
         <w:jc w:val="both"/>
-        <w:rPr>
-          <w:b/>
-          <w:bCs/>
-        </w:rPr>
-      </w:pPr>
-    </w:p>
-    <w:p>
-      <w:pPr>
-        <w:pStyle w:val="Prrafodelista"/>
-        <w:ind w:left="1980" w:firstLine="0"/>
-        <w:jc w:val="both"/>
       </w:pPr>
       <w:r>
         <w:t xml:space="preserve">Utiliza el </w:t>
       </w:r>
-      <w:proofErr w:type="spellStart"/>
       <w:r>
         <w:rPr>
           <w:i/>
           <w:iCs/>
         </w:rPr>
-        <w:t>Syscall</w:t>
-      </w:r>
-      <w:proofErr w:type="spellEnd"/>
-      <w:r>
-        <w:rPr>
-          <w:i/>
-          <w:iCs/>
-        </w:rPr>
-        <w:t xml:space="preserve"> 4</w:t>
-      </w:r>
-      <w:r>
-        <w:t xml:space="preserve"> para mostrar </w:t>
-      </w:r>
-      <w:r>
-        <w:t>el</w:t>
-      </w:r>
-      <w:r>
-        <w:t xml:space="preserve"> mensaje guardados en</w:t>
+        <w:t>Syscall 4</w:t>
+      </w:r>
+      <w:r>
+        <w:t xml:space="preserve"> para mostrar el mensaje guardados en </w:t>
+      </w:r>
+      <w:r>
+        <w:t>textoClaveCorta</w:t>
+      </w:r>
+      <w:r>
+        <w:t xml:space="preserve"> que le pide al usuario que digite la clave que quiere usar para encriptar</w:t>
+      </w:r>
+      <w:r>
+        <w:t xml:space="preserve"> y</w:t>
+      </w:r>
+      <w:r>
+        <w:t xml:space="preserve"> el </w:t>
+      </w:r>
+      <w:r>
+        <w:t>Syscall 8</w:t>
+      </w:r>
+      <w:r>
+        <w:t xml:space="preserve"> para leer la palabra clave</w:t>
+      </w:r>
+      <w:r>
+        <w:t>. Después</w:t>
+      </w:r>
+      <w:r>
+        <w:t xml:space="preserve"> llama a la función ajustarClaveCorta</w:t>
       </w:r>
       <w:r>
         <w:t xml:space="preserve"> </w:t>
       </w:r>
-      <w:proofErr w:type="spellStart"/>
-      <w:r>
-        <w:t>textoClaveCorta</w:t>
-      </w:r>
-      <w:proofErr w:type="spellEnd"/>
-      <w:r>
-        <w:t xml:space="preserve"> que le pide al usuario que digite la clave que quiere usar para encriptar</w:t>
-      </w:r>
-      <w:r>
-        <w:t xml:space="preserve"> y</w:t>
-      </w:r>
-      <w:r>
-        <w:t xml:space="preserve"> el </w:t>
-      </w:r>
-      <w:proofErr w:type="spellStart"/>
-      <w:r>
-        <w:t>Syscall</w:t>
-      </w:r>
-      <w:proofErr w:type="spellEnd"/>
-      <w:r>
-        <w:t xml:space="preserve"> 8</w:t>
-      </w:r>
-      <w:r>
-        <w:t xml:space="preserve"> para leer la palabra clave</w:t>
-      </w:r>
-      <w:r>
-        <w:t>. Después</w:t>
-      </w:r>
-      <w:r>
-        <w:t xml:space="preserve"> llama a la función </w:t>
-      </w:r>
-      <w:proofErr w:type="spellStart"/>
-      <w:r>
-        <w:t>ajustarClaveCorta</w:t>
-      </w:r>
-      <w:proofErr w:type="spellEnd"/>
-      <w:r>
-        <w:t xml:space="preserve"> </w:t>
-      </w:r>
       <w:r>
         <w:t xml:space="preserve">que se encarga de que </w:t>
       </w:r>
@@ -2566,26 +2184,10 @@
         <w:t>Por último, se utiliza un ciclo para contar la cantidad de caracteres que quedaron</w:t>
       </w:r>
       <w:r>
-        <w:t xml:space="preserve"> almacenados en el buffer </w:t>
-      </w:r>
-      <w:proofErr w:type="spellStart"/>
-      <w:r>
-        <w:t>claveCorta</w:t>
-      </w:r>
-      <w:proofErr w:type="spellEnd"/>
-      <w:r>
-        <w:t xml:space="preserve"> y esta cantidad se almacena</w:t>
-      </w:r>
-      <w:r>
-        <w:t xml:space="preserve"> en el espacio de memoria reservado llamado </w:t>
-      </w:r>
-      <w:proofErr w:type="spellStart"/>
-      <w:r>
-        <w:t>longitudClaveCorta</w:t>
-      </w:r>
-      <w:proofErr w:type="spellEnd"/>
-      <w:r>
-        <w:t>.</w:t>
+        <w:t xml:space="preserve"> almacenados en el buffer claveCorta y esta cantidad se almacena</w:t>
+      </w:r>
+      <w:r>
+        <w:t xml:space="preserve"> en el espacio de memoria reservado llamado longitudClaveCorta.</w:t>
       </w:r>
     </w:p>
     <w:p>
@@ -2605,6 +2207,9 @@
         </w:rPr>
       </w:pPr>
       <w:r>
+        <w:rPr>
+          <w:noProof/>
+        </w:rPr>
         <w:lastRenderedPageBreak/>
         <w:drawing>
           <wp:anchor distT="0" distB="0" distL="114300" distR="114300" simplePos="0" relativeHeight="251663360" behindDoc="0" locked="0" layoutInCell="1" allowOverlap="1" wp14:anchorId="4ABF84F5" wp14:editId="7E56AC11">
@@ -2665,6 +2270,9 @@
         </w:drawing>
       </w:r>
       <w:r>
+        <w:rPr>
+          <w:noProof/>
+        </w:rPr>
         <w:drawing>
           <wp:inline distT="0" distB="0" distL="0" distR="0" wp14:anchorId="0A873252" wp14:editId="4F2E4BE0">
             <wp:extent cx="4086386" cy="2152650"/>
@@ -2848,7 +2456,6 @@
         <w:ind w:left="2160"/>
         <w:jc w:val="both"/>
       </w:pPr>
-      <w:proofErr w:type="spellStart"/>
       <w:r>
         <w:rPr>
           <w:b/>
@@ -2856,7 +2463,6 @@
         </w:rPr>
         <w:t>ajustarClaveCorta</w:t>
       </w:r>
-      <w:proofErr w:type="spellEnd"/>
       <w:r>
         <w:t>:</w:t>
       </w:r>
@@ -2870,15 +2476,7 @@
         <w:t xml:space="preserve"> para que la ejecución pueda continuar, </w:t>
       </w:r>
       <w:r>
-        <w:t xml:space="preserve">esta acción se guarda como un salto de </w:t>
-      </w:r>
-      <w:proofErr w:type="spellStart"/>
-      <w:r>
-        <w:t>linea</w:t>
-      </w:r>
-      <w:proofErr w:type="spellEnd"/>
-      <w:r>
-        <w:t xml:space="preserve">, o sea, como un carácter más, entonces </w:t>
+        <w:t xml:space="preserve">esta acción se guarda como un salto de linea, o sea, como un carácter más, entonces </w:t>
       </w:r>
       <w:r>
         <w:t xml:space="preserve">esta función se encarga de eliminar </w:t>
@@ -2908,29 +2506,13 @@
         <w:t xml:space="preserve">Para hacer esto, </w:t>
       </w:r>
       <w:r>
-        <w:t xml:space="preserve">se creó un ciclo llamado </w:t>
-      </w:r>
-      <w:proofErr w:type="spellStart"/>
-      <w:r>
-        <w:t>encontrarSalto</w:t>
-      </w:r>
-      <w:proofErr w:type="spellEnd"/>
-      <w:r>
-        <w:t>, que recorre el buffer en donde está almacenada la clave corta</w:t>
+        <w:t>se creó un ciclo llamado encontrarSalto, que recorre el buffer en donde está almacenada la clave corta</w:t>
       </w:r>
       <w:r>
         <w:t xml:space="preserve"> hasta que llega al carácter nulo; cuando esto pasa, se hace un salto </w:t>
       </w:r>
       <w:r>
-        <w:t xml:space="preserve">a </w:t>
-      </w:r>
-      <w:proofErr w:type="spellStart"/>
-      <w:r>
-        <w:t>eliminarSalto</w:t>
-      </w:r>
-      <w:proofErr w:type="spellEnd"/>
-      <w:r>
-        <w:t xml:space="preserve"> en donde se retrocede una posición ya que si se está en el carácter nulo, entonces el salto de línea está en la </w:t>
+        <w:t xml:space="preserve">a eliminarSalto en donde se retrocede una posición ya que si se está en el carácter nulo, entonces el salto de línea está en la </w:t>
       </w:r>
       <w:r>
         <w:t>posición anterior</w:t>
@@ -2956,13 +2538,7 @@
         <w:t>Cuando ya se está en la posición del salto de línea</w:t>
       </w:r>
       <w:r>
-        <w:t xml:space="preserve">, se carga el valor 10 </w:t>
-      </w:r>
-      <w:r>
-        <w:t>en $t2</w:t>
-      </w:r>
-      <w:r>
-        <w:t>, que es el código ASCII del salto de línea</w:t>
+        <w:t>, se carga el valor 10 en $t2, que es el código ASCII del salto de línea</w:t>
       </w:r>
       <w:r>
         <w:t xml:space="preserve">; luego se comparan $t1 que contiene el byte anterior al nulo y $t2 </w:t>
@@ -3005,6 +2581,9 @@
         <w:jc w:val="both"/>
       </w:pPr>
       <w:r>
+        <w:rPr>
+          <w:noProof/>
+        </w:rPr>
         <w:lastRenderedPageBreak/>
         <w:drawing>
           <wp:anchor distT="0" distB="0" distL="114300" distR="114300" simplePos="0" relativeHeight="251646976" behindDoc="0" locked="0" layoutInCell="1" allowOverlap="1" wp14:anchorId="5340711A" wp14:editId="6E8C948A">
@@ -3235,62 +2814,53 @@
         <w:ind w:left="2520"/>
         <w:jc w:val="both"/>
       </w:pPr>
-      <w:proofErr w:type="spellStart"/>
       <w:r>
         <w:rPr>
           <w:b/>
           <w:bCs/>
         </w:rPr>
-        <w:t>crearClaveExtendida</w:t>
-      </w:r>
-      <w:proofErr w:type="spellEnd"/>
+        <w:t>crearClaveExtendida:</w:t>
+      </w:r>
       <w:r>
         <w:rPr>
           <w:b/>
           <w:bCs/>
         </w:rPr>
-        <w:t>:</w:t>
-      </w:r>
-      <w:r>
+        <w:t xml:space="preserve"> </w:t>
+      </w:r>
+      <w:r>
+        <w:t>esta función se encarga de copiar, dentro de en buffer claveExtendida, la clave corta y de rellenar</w:t>
+      </w:r>
+      <w:r>
+        <w:t xml:space="preserve"> el resto de espacios disponibles con caracteres del mensaje que se va a cifrar.</w:t>
+      </w:r>
+    </w:p>
+    <w:p>
+      <w:pPr>
+        <w:pStyle w:val="Prrafodelista"/>
+        <w:ind w:left="2520" w:firstLine="0"/>
+        <w:jc w:val="both"/>
         <w:rPr>
           <w:b/>
           <w:bCs/>
         </w:rPr>
-        <w:t xml:space="preserve"> </w:t>
-      </w:r>
-      <w:r>
-        <w:t xml:space="preserve">esta función se encarga de copiar, dentro de en buffer </w:t>
-      </w:r>
-      <w:proofErr w:type="spellStart"/>
-      <w:r>
-        <w:t>claveExtendida</w:t>
-      </w:r>
-      <w:proofErr w:type="spellEnd"/>
-      <w:r>
-        <w:t>, la clave corta y de rellenar</w:t>
-      </w:r>
-      <w:r>
-        <w:t xml:space="preserve"> el resto de </w:t>
-      </w:r>
-      <w:proofErr w:type="gramStart"/>
-      <w:r>
-        <w:t>espacios</w:t>
-      </w:r>
-      <w:proofErr w:type="gramEnd"/>
-      <w:r>
-        <w:t xml:space="preserve"> disponibles con caracteres del mensaje que se va a cifrar.</w:t>
-      </w:r>
+      </w:pPr>
     </w:p>
     <w:p>
       <w:pPr>
         <w:pStyle w:val="Prrafodelista"/>
         <w:ind w:left="2520" w:firstLine="0"/>
         <w:jc w:val="both"/>
-        <w:rPr>
-          <w:b/>
-          <w:bCs/>
-        </w:rPr>
-      </w:pPr>
+      </w:pPr>
+      <w:r>
+        <w:t>Para esto utiliza utiliza los buffers</w:t>
+      </w:r>
+      <w:r>
+        <w:t xml:space="preserve"> longitudMensaje, longitudClaveCorta, claveCorta, mensaje y claveExtendida</w:t>
+      </w:r>
+      <w:r>
+        <w:t>.</w:t>
+      </w:r>
     </w:p>
     <w:p>
       <w:pPr>
@@ -3298,52 +2868,6 @@
         <w:ind w:left="2520" w:firstLine="0"/>
         <w:jc w:val="both"/>
       </w:pPr>
-      <w:r>
-        <w:t xml:space="preserve">Para esto utiliza </w:t>
-      </w:r>
-      <w:proofErr w:type="spellStart"/>
-      <w:r>
-        <w:t>utiliza</w:t>
-      </w:r>
-      <w:proofErr w:type="spellEnd"/>
-      <w:r>
-        <w:t xml:space="preserve"> los buffers</w:t>
-      </w:r>
-      <w:r>
-        <w:t xml:space="preserve"> </w:t>
-      </w:r>
-      <w:proofErr w:type="spellStart"/>
-      <w:r>
-        <w:t>longitudMensaje</w:t>
-      </w:r>
-      <w:proofErr w:type="spellEnd"/>
-      <w:r>
-        <w:t xml:space="preserve">, </w:t>
-      </w:r>
-      <w:proofErr w:type="spellStart"/>
-      <w:r>
-        <w:t>longitudClaveCorta</w:t>
-      </w:r>
-      <w:proofErr w:type="spellEnd"/>
-      <w:r>
-        <w:t xml:space="preserve">, </w:t>
-      </w:r>
-      <w:proofErr w:type="spellStart"/>
-      <w:r>
-        <w:t>claveCorta</w:t>
-      </w:r>
-      <w:proofErr w:type="spellEnd"/>
-      <w:r>
-        <w:t xml:space="preserve">, mensaje y </w:t>
-      </w:r>
-      <w:proofErr w:type="spellStart"/>
-      <w:r>
-        <w:t>claveExtendida</w:t>
-      </w:r>
-      <w:proofErr w:type="spellEnd"/>
-      <w:r>
-        <w:t>.</w:t>
-      </w:r>
     </w:p>
     <w:p>
       <w:pPr>
@@ -3351,6 +2875,12 @@
         <w:ind w:left="2520" w:firstLine="0"/>
         <w:jc w:val="both"/>
       </w:pPr>
+      <w:r>
+        <w:t>Primero llama a la función copiarClaveCorta y luego a la función completarClaveExtendida</w:t>
+      </w:r>
+      <w:r>
+        <w:t>. El procedimiento de ambas se detallará más adelante.</w:t>
+      </w:r>
     </w:p>
     <w:p>
       <w:pPr>
@@ -3358,25 +2888,6 @@
         <w:ind w:left="2520" w:firstLine="0"/>
         <w:jc w:val="both"/>
       </w:pPr>
-      <w:r>
-        <w:t xml:space="preserve">Primero llama a la función </w:t>
-      </w:r>
-      <w:proofErr w:type="spellStart"/>
-      <w:r>
-        <w:t>copiarClaveCorta</w:t>
-      </w:r>
-      <w:proofErr w:type="spellEnd"/>
-      <w:r>
-        <w:t xml:space="preserve"> y luego a la función </w:t>
-      </w:r>
-      <w:proofErr w:type="spellStart"/>
-      <w:r>
-        <w:t>completarClaveExtendida</w:t>
-      </w:r>
-      <w:proofErr w:type="spellEnd"/>
-      <w:r>
-        <w:t>. El procedimiento de ambas se detallará más adelante.</w:t>
-      </w:r>
     </w:p>
     <w:p>
       <w:pPr>
@@ -3387,16 +2898,12 @@
     </w:p>
     <w:p>
       <w:pPr>
-        <w:pStyle w:val="Prrafodelista"/>
-        <w:ind w:left="2520" w:firstLine="0"/>
-        <w:jc w:val="both"/>
-      </w:pPr>
-    </w:p>
-    <w:p>
-      <w:pPr>
-        <w:jc w:val="both"/>
-      </w:pPr>
-      <w:r>
+        <w:jc w:val="both"/>
+      </w:pPr>
+      <w:r>
+        <w:rPr>
+          <w:noProof/>
+        </w:rPr>
         <w:drawing>
           <wp:anchor distT="0" distB="0" distL="114300" distR="114300" simplePos="0" relativeHeight="251673600" behindDoc="0" locked="0" layoutInCell="1" allowOverlap="1" wp14:anchorId="012B975B" wp14:editId="2C9AFAE5">
             <wp:simplePos x="0" y="0"/>
@@ -3469,6 +2976,9 @@
         </w:drawing>
       </w:r>
       <w:r>
+        <w:rPr>
+          <w:noProof/>
+        </w:rPr>
         <w:drawing>
           <wp:anchor distT="0" distB="0" distL="114300" distR="114300" simplePos="0" relativeHeight="251682816" behindDoc="0" locked="0" layoutInCell="1" allowOverlap="1" wp14:anchorId="622A966C" wp14:editId="12A2653E">
             <wp:simplePos x="0" y="0"/>
@@ -3619,7 +3129,6 @@
         <w:ind w:left="2430"/>
         <w:jc w:val="both"/>
       </w:pPr>
-      <w:proofErr w:type="spellStart"/>
       <w:r>
         <w:rPr>
           <w:b/>
@@ -3628,7 +3137,6 @@
         <w:lastRenderedPageBreak/>
         <w:t>copiarClaveCorta</w:t>
       </w:r>
-      <w:proofErr w:type="spellEnd"/>
       <w:r>
         <w:t>:</w:t>
       </w:r>
@@ -3698,6 +3206,9 @@
         <w:jc w:val="both"/>
       </w:pPr>
       <w:r>
+        <w:rPr>
+          <w:noProof/>
+        </w:rPr>
         <w:drawing>
           <wp:anchor distT="0" distB="0" distL="114300" distR="114300" simplePos="0" relativeHeight="251687424" behindDoc="0" locked="0" layoutInCell="1" allowOverlap="1" wp14:anchorId="46808A32" wp14:editId="178E7DAE">
             <wp:simplePos x="0" y="0"/>
@@ -3804,21 +3315,12 @@
           <w:bCs/>
         </w:rPr>
       </w:pPr>
-      <w:proofErr w:type="spellStart"/>
       <w:r>
         <w:rPr>
           <w:b/>
           <w:bCs/>
         </w:rPr>
-        <w:t>completarClaveExtendida</w:t>
-      </w:r>
-      <w:proofErr w:type="spellEnd"/>
-      <w:r>
-        <w:rPr>
-          <w:b/>
-          <w:bCs/>
-        </w:rPr>
-        <w:t>:</w:t>
+        <w:t>completarClaveExtendida:</w:t>
       </w:r>
       <w:r>
         <w:rPr>
@@ -3898,15 +3400,7 @@
         <w:t xml:space="preserve">. </w:t>
       </w:r>
       <w:r>
-        <w:t xml:space="preserve">Gracias a que en la función </w:t>
-      </w:r>
-      <w:proofErr w:type="spellStart"/>
-      <w:r>
-        <w:t>copiarClaveCorta</w:t>
-      </w:r>
-      <w:proofErr w:type="spellEnd"/>
-      <w:r>
-        <w:t xml:space="preserve"> se almacenó </w:t>
+        <w:t xml:space="preserve">Gracias a que en la función copiarClaveCorta se almacenó </w:t>
       </w:r>
       <w:r>
         <w:t xml:space="preserve">en $t5 </w:t>
@@ -3981,6 +3475,9 @@
         <w:ind w:left="2520" w:firstLine="0"/>
       </w:pPr>
       <w:r>
+        <w:rPr>
+          <w:noProof/>
+        </w:rPr>
         <w:lastRenderedPageBreak/>
         <w:drawing>
           <wp:anchor distT="0" distB="0" distL="114300" distR="114300" simplePos="0" relativeHeight="251688448" behindDoc="0" locked="0" layoutInCell="1" allowOverlap="1" wp14:anchorId="5F9DA7EA" wp14:editId="1882881C">
@@ -4106,10 +3603,7 @@
         <w:t>. Su función en escribir</w:t>
       </w:r>
       <w:r>
-        <w:t xml:space="preserve"> </w:t>
-      </w:r>
-      <w:r>
-        <w:t>dentro del archivo de texto</w:t>
+        <w:t xml:space="preserve"> dentro del archivo de texto</w:t>
       </w:r>
       <w:r>
         <w:t xml:space="preserve"> los caracteres almacenados en el buffer</w:t>
@@ -4148,21 +3642,12 @@
       <w:r>
         <w:t xml:space="preserve">, para esto utiliza el </w:t>
       </w:r>
-      <w:proofErr w:type="spellStart"/>
       <w:r>
         <w:rPr>
           <w:i/>
           <w:iCs/>
         </w:rPr>
-        <w:t>Syscall</w:t>
-      </w:r>
-      <w:proofErr w:type="spellEnd"/>
-      <w:r>
-        <w:rPr>
-          <w:i/>
-          <w:iCs/>
-        </w:rPr>
-        <w:t xml:space="preserve"> 13</w:t>
+        <w:t>Syscall 13</w:t>
       </w:r>
       <w:r>
         <w:t>, y después se comprueba si se abrió correctamente. La descripción de estas dos líneas ya se detalló en procesos anteriores con la única diferencia de que al registro $a1 se le asigna el valor 1 para indicar que el archivo se va a abrir en modo de escritura.</w:t>
@@ -4188,21 +3673,12 @@
       <w:r>
         <w:t xml:space="preserve">Después, se utiliza el </w:t>
       </w:r>
-      <w:proofErr w:type="spellStart"/>
       <w:r>
         <w:rPr>
           <w:i/>
           <w:iCs/>
         </w:rPr>
-        <w:t>Syscall</w:t>
-      </w:r>
-      <w:proofErr w:type="spellEnd"/>
-      <w:r>
-        <w:rPr>
-          <w:i/>
-          <w:iCs/>
-        </w:rPr>
-        <w:t xml:space="preserve"> 15</w:t>
+        <w:t>Syscall 15</w:t>
       </w:r>
       <w:r>
         <w:t xml:space="preserve"> para escribir en el archivo</w:t>
@@ -4211,21 +3687,7 @@
         <w:t xml:space="preserve"> de texto</w:t>
       </w:r>
       <w:r>
-        <w:t xml:space="preserve"> y se mueve el valor de $</w:t>
-      </w:r>
-      <w:r>
-        <w:t>s</w:t>
-      </w:r>
-      <w:r>
-        <w:t xml:space="preserve">0, que es el que se obtuvo en el </w:t>
-      </w:r>
-      <w:proofErr w:type="spellStart"/>
-      <w:r>
-        <w:t>Syscall</w:t>
-      </w:r>
-      <w:proofErr w:type="spellEnd"/>
-      <w:r>
-        <w:t xml:space="preserve"> 13, a $a0; en $a1 se carga </w:t>
+        <w:t xml:space="preserve"> y se mueve el valor de $s0, que es el que se obtuvo en el Syscall 13, a $a0; en $a1 se carga </w:t>
       </w:r>
       <w:r>
         <w:t>el buffer</w:t>
@@ -4260,21 +3722,12 @@
       <w:r>
         <w:t xml:space="preserve">El último paso es cerrar el archivo utilizando el </w:t>
       </w:r>
-      <w:proofErr w:type="spellStart"/>
       <w:r>
         <w:rPr>
           <w:i/>
           <w:iCs/>
         </w:rPr>
-        <w:t>Syscall</w:t>
-      </w:r>
-      <w:proofErr w:type="spellEnd"/>
-      <w:r>
-        <w:rPr>
-          <w:i/>
-          <w:iCs/>
-        </w:rPr>
-        <w:t xml:space="preserve"> 16</w:t>
+        <w:t>Syscall 16</w:t>
       </w:r>
       <w:r>
         <w:t>, y con eso termina la ejecución de esta función.</w:t>
@@ -4292,6 +3745,9 @@
         <w:jc w:val="both"/>
       </w:pPr>
       <w:r>
+        <w:rPr>
+          <w:noProof/>
+        </w:rPr>
         <w:drawing>
           <wp:anchor distT="0" distB="0" distL="114300" distR="114300" simplePos="0" relativeHeight="251693056" behindDoc="0" locked="0" layoutInCell="1" allowOverlap="1" wp14:anchorId="208585ED" wp14:editId="72ED46A9">
             <wp:simplePos x="0" y="0"/>

</xml_diff>

<commit_message>
Listo para entregar. Falta link de video
</commit_message>
<xml_diff>
--- a/Informe_Arquitectura_laboratorio_2_Mariana_Gallego.docx
+++ b/Informe_Arquitectura_laboratorio_2_Mariana_Gallego.docx
@@ -343,39 +343,7 @@
           <w:b/>
           <w:spacing w:val="-4"/>
         </w:rPr>
-        <w:t xml:space="preserve">Leonardo </w:t>
-      </w:r>
-      <w:proofErr w:type="spellStart"/>
-      <w:r>
-        <w:rPr>
-          <w:b/>
-          <w:spacing w:val="-4"/>
-        </w:rPr>
-        <w:t>Jose</w:t>
-      </w:r>
-      <w:proofErr w:type="spellEnd"/>
-      <w:r>
-        <w:rPr>
-          <w:b/>
-          <w:spacing w:val="-4"/>
-        </w:rPr>
-        <w:t xml:space="preserve"> Amaris </w:t>
-      </w:r>
-      <w:proofErr w:type="spellStart"/>
-      <w:r>
-        <w:rPr>
-          <w:b/>
-          <w:spacing w:val="-4"/>
-        </w:rPr>
-        <w:t>Dominguez</w:t>
-      </w:r>
-      <w:proofErr w:type="spellEnd"/>
-      <w:r>
-        <w:rPr>
-          <w:b/>
-          <w:spacing w:val="-4"/>
-        </w:rPr>
-        <w:t xml:space="preserve"> </w:t>
+        <w:t xml:space="preserve">Leonardo Jose Amaris Dominguez </w:t>
       </w:r>
     </w:p>
     <w:p>
@@ -546,15 +514,7 @@
         <w:jc w:val="both"/>
       </w:pPr>
       <w:r>
-        <w:t xml:space="preserve">Primero se hará una descripción detallada de </w:t>
-      </w:r>
-      <w:proofErr w:type="spellStart"/>
-      <w:r>
-        <w:t>como</w:t>
-      </w:r>
-      <w:proofErr w:type="spellEnd"/>
-      <w:r>
-        <w:t xml:space="preserve"> está escrito es código y qué tarea desarrolla cada función y por último, se mostrarán dos pruebas de escritorio que ejemplificarán como se realizó la encriptación y desencriptación del mensaje de entrada.</w:t>
+        <w:t>Primero se hará una descripción detallada de como está escrito es código y qué tarea desarrolla cada función y por último, se mostrarán dos pruebas de escritorio que ejemplificarán como se realizó la encriptación y desencriptación del mensaje de entrada.</w:t>
       </w:r>
     </w:p>
     <w:p>
@@ -624,17 +584,8 @@
           <w:i/>
           <w:iCs/>
         </w:rPr>
-        <w:t>.</w:t>
-      </w:r>
-      <w:proofErr w:type="spellStart"/>
-      <w:r>
-        <w:rPr>
-          <w:i/>
-          <w:iCs/>
-        </w:rPr>
-        <w:t>text</w:t>
-      </w:r>
-      <w:proofErr w:type="spellEnd"/>
+        <w:t>.text</w:t>
+      </w:r>
     </w:p>
     <w:p>
       <w:pPr>
@@ -687,15 +638,27 @@
         <w:contextualSpacing/>
         <w:jc w:val="both"/>
       </w:pPr>
-      <w:proofErr w:type="spellStart"/>
-      <w:r>
-        <w:rPr>
-          <w:b/>
-          <w:bCs/>
-        </w:rPr>
-        <w:t>inputFile</w:t>
-      </w:r>
-      <w:proofErr w:type="spellEnd"/>
+      <w:r>
+        <w:rPr>
+          <w:b/>
+          <w:bCs/>
+        </w:rPr>
+        <w:t xml:space="preserve">inputFile, </w:t>
+      </w:r>
+      <w:r>
+        <w:rPr>
+          <w:b/>
+          <w:bCs/>
+        </w:rPr>
+        <w:t>output</w:t>
+      </w:r>
+      <w:r>
+        <w:rPr>
+          <w:b/>
+          <w:bCs/>
+        </w:rPr>
+        <w:t>File</w:t>
+      </w:r>
       <w:r>
         <w:rPr>
           <w:b/>
@@ -703,30 +666,6 @@
         </w:rPr>
         <w:t xml:space="preserve">, </w:t>
       </w:r>
-      <w:proofErr w:type="spellStart"/>
-      <w:r>
-        <w:rPr>
-          <w:b/>
-          <w:bCs/>
-        </w:rPr>
-        <w:t>output</w:t>
-      </w:r>
-      <w:r>
-        <w:rPr>
-          <w:b/>
-          <w:bCs/>
-        </w:rPr>
-        <w:t>File</w:t>
-      </w:r>
-      <w:proofErr w:type="spellEnd"/>
-      <w:r>
-        <w:rPr>
-          <w:b/>
-          <w:bCs/>
-        </w:rPr>
-        <w:t xml:space="preserve">, </w:t>
-      </w:r>
-      <w:proofErr w:type="spellStart"/>
       <w:r>
         <w:rPr>
           <w:b/>
@@ -734,7 +673,6 @@
         </w:rPr>
         <w:t>decodedOutputFile</w:t>
       </w:r>
-      <w:proofErr w:type="spellEnd"/>
       <w:r>
         <w:t>: contienen la ruta a los documentos a los que tendrá acceso el programa</w:t>
       </w:r>
@@ -753,7 +691,6 @@
         <w:contextualSpacing/>
         <w:jc w:val="both"/>
       </w:pPr>
-      <w:proofErr w:type="spellStart"/>
       <w:r>
         <w:rPr>
           <w:b/>
@@ -761,7 +698,6 @@
         </w:rPr>
         <w:t>textoClaro</w:t>
       </w:r>
-      <w:proofErr w:type="spellEnd"/>
       <w:r>
         <w:t>:</w:t>
       </w:r>
@@ -778,13 +714,8 @@
         <w:t>texto</w:t>
       </w:r>
       <w:r>
-        <w:t xml:space="preserve"> que el sistema leerá del archivo </w:t>
-      </w:r>
-      <w:proofErr w:type="spellStart"/>
-      <w:r>
-        <w:t>inputFile</w:t>
-      </w:r>
-      <w:proofErr w:type="spellEnd"/>
+        <w:t xml:space="preserve"> que el sistema leerá del archivo inputFile</w:t>
+      </w:r>
     </w:p>
     <w:p>
       <w:pPr>
@@ -800,31 +731,13 @@
         <w:contextualSpacing/>
         <w:jc w:val="both"/>
       </w:pPr>
-      <w:proofErr w:type="spellStart"/>
-      <w:r>
-        <w:rPr>
-          <w:b/>
-          <w:bCs/>
-        </w:rPr>
-        <w:t>claveCorta</w:t>
-      </w:r>
-      <w:proofErr w:type="spellEnd"/>
-      <w:r>
-        <w:rPr>
-          <w:b/>
-          <w:bCs/>
-        </w:rPr>
-        <w:t xml:space="preserve"> y </w:t>
-      </w:r>
-      <w:proofErr w:type="spellStart"/>
-      <w:r>
-        <w:rPr>
-          <w:b/>
-          <w:bCs/>
-        </w:rPr>
-        <w:t>claveExtendida</w:t>
-      </w:r>
-      <w:proofErr w:type="spellEnd"/>
+      <w:r>
+        <w:rPr>
+          <w:b/>
+          <w:bCs/>
+        </w:rPr>
+        <w:t>claveCorta y claveExtendida</w:t>
+      </w:r>
       <w:r>
         <w:t>:</w:t>
       </w:r>
@@ -849,7 +762,6 @@
         <w:contextualSpacing/>
         <w:jc w:val="both"/>
       </w:pPr>
-      <w:proofErr w:type="spellStart"/>
       <w:r>
         <w:rPr>
           <w:b/>
@@ -864,23 +776,13 @@
         </w:rPr>
         <w:t>Texto</w:t>
       </w:r>
-      <w:proofErr w:type="spellEnd"/>
-      <w:r>
-        <w:rPr>
-          <w:b/>
-          <w:bCs/>
-        </w:rPr>
-        <w:t xml:space="preserve"> y </w:t>
-      </w:r>
-      <w:proofErr w:type="spellStart"/>
-      <w:r>
-        <w:rPr>
-          <w:b/>
-          <w:bCs/>
-        </w:rPr>
-        <w:t>longitudClaveCorta</w:t>
-      </w:r>
-      <w:proofErr w:type="spellEnd"/>
+      <w:r>
+        <w:rPr>
+          <w:b/>
+          <w:bCs/>
+        </w:rPr>
+        <w:t xml:space="preserve"> y longitudClaveCorta</w:t>
+      </w:r>
       <w:r>
         <w:t>:</w:t>
       </w:r>
@@ -911,7 +813,6 @@
         <w:contextualSpacing/>
         <w:jc w:val="both"/>
       </w:pPr>
-      <w:proofErr w:type="spellStart"/>
       <w:r>
         <w:rPr>
           <w:b/>
@@ -924,17 +825,8 @@
           <w:b/>
           <w:bCs/>
         </w:rPr>
-        <w:t>Cifrado</w:t>
-      </w:r>
-      <w:proofErr w:type="spellEnd"/>
-      <w:r>
-        <w:rPr>
-          <w:b/>
-          <w:bCs/>
-        </w:rPr>
-        <w:t xml:space="preserve"> y </w:t>
-      </w:r>
-      <w:proofErr w:type="spellStart"/>
+        <w:t xml:space="preserve">Cifrado y </w:t>
+      </w:r>
       <w:r>
         <w:rPr>
           <w:b/>
@@ -949,7 +841,6 @@
         </w:rPr>
         <w:t>Decifrado</w:t>
       </w:r>
-      <w:proofErr w:type="spellEnd"/>
       <w:r>
         <w:t>:</w:t>
       </w:r>
@@ -975,15 +866,7 @@
         <w:t>texto</w:t>
       </w:r>
       <w:r>
-        <w:t xml:space="preserve"> cifrado y el </w:t>
-      </w:r>
-      <w:proofErr w:type="spellStart"/>
-      <w:r>
-        <w:t>decifrado</w:t>
-      </w:r>
-      <w:proofErr w:type="spellEnd"/>
-      <w:r>
-        <w:t xml:space="preserve"> respectivamente</w:t>
+        <w:t xml:space="preserve"> cifrado y el decifrado respectivamente</w:t>
       </w:r>
     </w:p>
     <w:p>
@@ -1000,37 +883,12 @@
         <w:contextualSpacing/>
         <w:jc w:val="both"/>
       </w:pPr>
-      <w:proofErr w:type="spellStart"/>
-      <w:r>
-        <w:rPr>
-          <w:b/>
-          <w:bCs/>
-        </w:rPr>
-        <w:t>textoClaveCorta</w:t>
-      </w:r>
-      <w:proofErr w:type="spellEnd"/>
-      <w:r>
-        <w:rPr>
-          <w:b/>
-          <w:bCs/>
-        </w:rPr>
-        <w:t xml:space="preserve"> y </w:t>
-      </w:r>
-      <w:proofErr w:type="spellStart"/>
-      <w:r>
-        <w:rPr>
-          <w:b/>
-          <w:bCs/>
-        </w:rPr>
-        <w:t>textoDeErrorDocumento</w:t>
-      </w:r>
-      <w:proofErr w:type="spellEnd"/>
-      <w:r>
-        <w:rPr>
-          <w:b/>
-          <w:bCs/>
-        </w:rPr>
-        <w:t xml:space="preserve">: </w:t>
+      <w:r>
+        <w:rPr>
+          <w:b/>
+          <w:bCs/>
+        </w:rPr>
+        <w:t xml:space="preserve">textoClaveCorta y textoDeErrorDocumento: </w:t>
       </w:r>
       <w:r>
         <w:t>almacenan los textos que se le mostrarán al usuario para solicitarle que ingrese la clave corta o para indicarle que no se pudo abrir el documento</w:t>
@@ -1147,23 +1005,7 @@
           <w:b/>
           <w:bCs/>
         </w:rPr>
-        <w:t>.</w:t>
-      </w:r>
-      <w:proofErr w:type="spellStart"/>
-      <w:r>
-        <w:rPr>
-          <w:b/>
-          <w:bCs/>
-        </w:rPr>
-        <w:t>text</w:t>
-      </w:r>
-      <w:proofErr w:type="spellEnd"/>
-      <w:r>
-        <w:rPr>
-          <w:b/>
-          <w:bCs/>
-        </w:rPr>
-        <w:t xml:space="preserve">: </w:t>
+        <w:t xml:space="preserve">.text: </w:t>
       </w:r>
       <w:r>
         <w:t>es donde se definen todas las instrucciones que ejecutará el programa, las funciones, las condiciones, etc. Para el desarrollo de este laboratorio est</w:t>
@@ -1189,21 +1031,12 @@
         </w:rPr>
         <w:t xml:space="preserve">Parte 1 - </w:t>
       </w:r>
-      <w:proofErr w:type="spellStart"/>
-      <w:r>
-        <w:rPr>
-          <w:b/>
-          <w:bCs/>
-        </w:rPr>
-        <w:t>main</w:t>
-      </w:r>
-      <w:proofErr w:type="spellEnd"/>
-      <w:r>
-        <w:rPr>
-          <w:b/>
-          <w:bCs/>
-        </w:rPr>
-        <w:t>:</w:t>
+      <w:r>
+        <w:rPr>
+          <w:b/>
+          <w:bCs/>
+        </w:rPr>
+        <w:t>main:</w:t>
       </w:r>
       <w:r>
         <w:t xml:space="preserve"> tal como en los lenguajes de alto nivel, es la primera función que se ejecuta por defecto. </w:t>
@@ -1258,7 +1091,6 @@
         <w:ind w:right="720"/>
         <w:jc w:val="both"/>
       </w:pPr>
-      <w:proofErr w:type="spellStart"/>
       <w:r>
         <w:rPr>
           <w:b/>
@@ -1277,7 +1109,6 @@
         </w:rPr>
         <w:t>Texto</w:t>
       </w:r>
-      <w:proofErr w:type="spellEnd"/>
       <w:r>
         <w:rPr>
           <w:b/>
@@ -1320,7 +1151,6 @@
         <w:ind w:right="720"/>
         <w:jc w:val="both"/>
       </w:pPr>
-      <w:proofErr w:type="spellStart"/>
       <w:r>
         <w:rPr>
           <w:b/>
@@ -1330,7 +1160,6 @@
         </w:rPr>
         <w:t>leerClaveCorta</w:t>
       </w:r>
-      <w:proofErr w:type="spellEnd"/>
       <w:r>
         <w:rPr>
           <w:b/>
@@ -1355,7 +1184,6 @@
         <w:ind w:right="720"/>
         <w:jc w:val="both"/>
       </w:pPr>
-      <w:proofErr w:type="spellStart"/>
       <w:r>
         <w:rPr>
           <w:b/>
@@ -1365,7 +1193,6 @@
         </w:rPr>
         <w:t>crearClaveExtendida</w:t>
       </w:r>
-      <w:proofErr w:type="spellEnd"/>
       <w:r>
         <w:rPr>
           <w:b/>
@@ -1393,7 +1220,6 @@
         <w:ind w:right="720"/>
         <w:jc w:val="both"/>
       </w:pPr>
-      <w:proofErr w:type="spellStart"/>
       <w:r>
         <w:rPr>
           <w:b/>
@@ -1412,7 +1238,6 @@
         </w:rPr>
         <w:t>Texto</w:t>
       </w:r>
-      <w:proofErr w:type="spellEnd"/>
       <w:r>
         <w:rPr>
           <w:b/>
@@ -1508,7 +1333,6 @@
       <w:r>
         <w:t xml:space="preserve"> las funciones </w:t>
       </w:r>
-      <w:proofErr w:type="spellStart"/>
       <w:r>
         <w:rPr>
           <w:b/>
@@ -1527,7 +1351,6 @@
         </w:rPr>
         <w:t>Texto</w:t>
       </w:r>
-      <w:proofErr w:type="spellEnd"/>
       <w:r>
         <w:t xml:space="preserve"> y </w:t>
       </w:r>
@@ -1546,7 +1369,6 @@
       <w:r>
         <w:t xml:space="preserve"> </w:t>
       </w:r>
-      <w:proofErr w:type="spellStart"/>
       <w:r>
         <w:rPr>
           <w:b/>
@@ -1583,7 +1405,6 @@
         </w:rPr>
         <w:t>Texto</w:t>
       </w:r>
-      <w:proofErr w:type="spellEnd"/>
       <w:r>
         <w:t xml:space="preserve"> que se encarga del de</w:t>
       </w:r>
@@ -1599,16 +1420,11 @@
       <w:r>
         <w:t xml:space="preserve"> usando la técnica de </w:t>
       </w:r>
-      <w:proofErr w:type="spellStart"/>
       <w:r>
         <w:t>de</w:t>
       </w:r>
       <w:r>
-        <w:t>cifrado</w:t>
-      </w:r>
-      <w:proofErr w:type="spellEnd"/>
-      <w:r>
-        <w:t xml:space="preserve"> Autoclave Vigenere</w:t>
+        <w:t>cifrado Autoclave Vigenere</w:t>
       </w:r>
       <w:r>
         <w:t xml:space="preserve">. </w:t>
@@ -1932,7 +1748,6 @@
           <w:bCs/>
         </w:rPr>
       </w:pPr>
-      <w:proofErr w:type="spellStart"/>
       <w:r>
         <w:rPr>
           <w:b/>
@@ -1947,7 +1762,6 @@
         </w:rPr>
         <w:t>Texto</w:t>
       </w:r>
-      <w:proofErr w:type="spellEnd"/>
       <w:r>
         <w:rPr>
           <w:b/>
@@ -2068,66 +1882,16 @@
       <w:r>
         <w:t xml:space="preserve"> utilizando el </w:t>
       </w:r>
-      <w:proofErr w:type="spellStart"/>
       <w:r>
         <w:rPr>
           <w:i/>
           <w:iCs/>
         </w:rPr>
-        <w:t>Syscall</w:t>
-      </w:r>
-      <w:proofErr w:type="spellEnd"/>
-      <w:r>
-        <w:rPr>
-          <w:i/>
-          <w:iCs/>
-        </w:rPr>
-        <w:t xml:space="preserve"> 13</w:t>
-      </w:r>
-      <w:r>
-        <w:t xml:space="preserve">, que le indica al programa que se abrirá un archivo, el valor cero para $a1 indica que el archivo se abrirá en modo de solo lectura. Al final, a $v0 se le asigna el valor -1 si el archivo no se pudo abrir, luego ese valor se almacena en $t0 y se utiliza </w:t>
-      </w:r>
-      <w:proofErr w:type="spellStart"/>
-      <w:r>
-        <w:t>bltz</w:t>
-      </w:r>
-      <w:proofErr w:type="spellEnd"/>
-      <w:r>
-        <w:t xml:space="preserve"> (Branch </w:t>
-      </w:r>
-      <w:proofErr w:type="spellStart"/>
-      <w:r>
-        <w:t>if</w:t>
-      </w:r>
-      <w:proofErr w:type="spellEnd"/>
-      <w:r>
-        <w:t xml:space="preserve"> les </w:t>
-      </w:r>
-      <w:proofErr w:type="spellStart"/>
-      <w:r>
-        <w:t>than</w:t>
-      </w:r>
-      <w:proofErr w:type="spellEnd"/>
-      <w:r>
-        <w:t xml:space="preserve"> </w:t>
-      </w:r>
-      <w:proofErr w:type="spellStart"/>
-      <w:r>
-        <w:t>zero</w:t>
-      </w:r>
-      <w:proofErr w:type="spellEnd"/>
-      <w:r>
-        <w:t xml:space="preserve">) para llamar al error </w:t>
-      </w:r>
-      <w:proofErr w:type="spellStart"/>
-      <w:r>
-        <w:t>handler</w:t>
-      </w:r>
-      <w:proofErr w:type="spellEnd"/>
-      <w:r>
-        <w:t xml:space="preserve"> </w:t>
-      </w:r>
-      <w:proofErr w:type="spellStart"/>
+        <w:t>Syscall 13</w:t>
+      </w:r>
+      <w:r>
+        <w:t xml:space="preserve">, que le indica al programa que se abrirá un archivo, el valor cero para $a1 indica que el archivo se abrirá en modo de solo lectura. Al final, a $v0 se le asigna el valor -1 si el archivo no se pudo abrir, luego ese valor se almacena en $t0 y se utiliza bltz (Branch if les than zero) para llamar al error handler </w:t>
+      </w:r>
       <w:r>
         <w:rPr>
           <w:b/>
@@ -2135,7 +1899,6 @@
         </w:rPr>
         <w:t>errorHandlerDocumento</w:t>
       </w:r>
-      <w:proofErr w:type="spellEnd"/>
       <w:r>
         <w:rPr>
           <w:b/>
@@ -2164,21 +1927,12 @@
       <w:r>
         <w:t xml:space="preserve">El segundo paso de esta función es leer el archivo que ya se pudo abrir utilizando el </w:t>
       </w:r>
-      <w:proofErr w:type="spellStart"/>
       <w:r>
         <w:rPr>
           <w:i/>
           <w:iCs/>
         </w:rPr>
-        <w:t>Syscall</w:t>
-      </w:r>
-      <w:proofErr w:type="spellEnd"/>
-      <w:r>
-        <w:rPr>
-          <w:i/>
-          <w:iCs/>
-        </w:rPr>
-        <w:t xml:space="preserve"> 14</w:t>
+        <w:t>Syscall 14</w:t>
       </w:r>
       <w:r>
         <w:t xml:space="preserve">, que se utiliza para indicar que se leerán datos, luego el valor de $t0, que se obtuvo en el paso anterior, se le pasa al registro $a0, ese es el descriptor de archivo del cual se van a leer los datos; a $a1 se le pasa la dirección de memoria en donde se almacenarán los datos leídos, </w:t>
@@ -2208,27 +1962,14 @@
         <w:t>se mueve el contenido de $v0, que contiene el total de bytes leídos, a $</w:t>
       </w:r>
       <w:r>
-        <w:t xml:space="preserve">s0, para después utilizar un </w:t>
-      </w:r>
-      <w:proofErr w:type="spellStart"/>
-      <w:r>
-        <w:t>StoreWord</w:t>
-      </w:r>
-      <w:proofErr w:type="spellEnd"/>
-      <w:r>
-        <w:t xml:space="preserve"> para almacenar ese número en </w:t>
-      </w:r>
-      <w:r>
-        <w:t xml:space="preserve">el espacio de memoria que se le reservó llamado </w:t>
-      </w:r>
-      <w:proofErr w:type="spellStart"/>
-      <w:r>
-        <w:t>longitud</w:t>
+        <w:t xml:space="preserve">s0, para después utilizar un StoreWord para almacenar ese número en </w:t>
+      </w:r>
+      <w:r>
+        <w:t>el espacio de memoria que se le reservó llamado longitud</w:t>
       </w:r>
       <w:r>
         <w:t>Texto</w:t>
       </w:r>
-      <w:proofErr w:type="spellEnd"/>
       <w:r>
         <w:t>.</w:t>
       </w:r>
@@ -2245,15 +1986,7 @@
         <w:jc w:val="both"/>
       </w:pPr>
       <w:r>
-        <w:t xml:space="preserve">Al finalizar, se utiliza el </w:t>
-      </w:r>
-      <w:proofErr w:type="spellStart"/>
-      <w:r>
-        <w:t>Syscall</w:t>
-      </w:r>
-      <w:proofErr w:type="spellEnd"/>
-      <w:r>
-        <w:t xml:space="preserve"> 16 para cerrar el archivo.</w:t>
+        <w:t>Al finalizar, se utiliza el Syscall 16 para cerrar el archivo.</w:t>
       </w:r>
     </w:p>
     <w:p>
@@ -2481,21 +2214,12 @@
       <w:r>
         <w:t xml:space="preserve">El primer paso es abrir el documento en el cual se van a escribir los caracteres, para esto utiliza el </w:t>
       </w:r>
-      <w:proofErr w:type="spellStart"/>
       <w:r>
         <w:rPr>
           <w:i/>
           <w:iCs/>
         </w:rPr>
-        <w:t>Syscall</w:t>
-      </w:r>
-      <w:proofErr w:type="spellEnd"/>
-      <w:r>
-        <w:rPr>
-          <w:i/>
-          <w:iCs/>
-        </w:rPr>
-        <w:t xml:space="preserve"> 13</w:t>
+        <w:t>Syscall 13</w:t>
       </w:r>
       <w:r>
         <w:t>, y después se comprueba si se abrió correctamente. La descripción de estas dos líneas ya se detalló en procesos anteriores con la única diferencia de que al registro $a1 se le asigna el valor 1 para indicar que el archivo se va a abrir en modo de escritura.</w:t>
@@ -2523,21 +2247,12 @@
       <w:r>
         <w:t xml:space="preserve">Después, se utiliza el </w:t>
       </w:r>
-      <w:proofErr w:type="spellStart"/>
       <w:r>
         <w:rPr>
           <w:i/>
           <w:iCs/>
         </w:rPr>
-        <w:t>Syscall</w:t>
-      </w:r>
-      <w:proofErr w:type="spellEnd"/>
-      <w:r>
-        <w:rPr>
-          <w:i/>
-          <w:iCs/>
-        </w:rPr>
-        <w:t xml:space="preserve"> 15</w:t>
+        <w:t>Syscall 15</w:t>
       </w:r>
       <w:r>
         <w:t xml:space="preserve"> para escribir en el archivo de texto y se mueve el valor de $</w:t>
@@ -2546,15 +2261,7 @@
         <w:t>t</w:t>
       </w:r>
       <w:r>
-        <w:t xml:space="preserve">0, que es el que se obtuvo en el </w:t>
-      </w:r>
-      <w:proofErr w:type="spellStart"/>
-      <w:r>
-        <w:t>Syscall</w:t>
-      </w:r>
-      <w:proofErr w:type="spellEnd"/>
-      <w:r>
-        <w:t xml:space="preserve"> 13, a $a0; en $a1 </w:t>
+        <w:t xml:space="preserve">0, que es el que se obtuvo en el Syscall 13, a $a0; en $a1 </w:t>
       </w:r>
       <w:r>
         <w:t>se carga el valor de $a3</w:t>
@@ -2581,21 +2288,12 @@
       <w:r>
         <w:t xml:space="preserve">El último paso es cerrar el archivo utilizando el </w:t>
       </w:r>
-      <w:proofErr w:type="spellStart"/>
       <w:r>
         <w:rPr>
           <w:i/>
           <w:iCs/>
         </w:rPr>
-        <w:t>Syscall</w:t>
-      </w:r>
-      <w:proofErr w:type="spellEnd"/>
-      <w:r>
-        <w:rPr>
-          <w:i/>
-          <w:iCs/>
-        </w:rPr>
-        <w:t xml:space="preserve"> 16</w:t>
+        <w:t>Syscall 16</w:t>
       </w:r>
       <w:r>
         <w:t>, y con eso termina la ejecución de esta función.</w:t>
@@ -2721,22 +2419,13 @@
         <w:ind w:left="1980" w:firstLine="0"/>
         <w:jc w:val="both"/>
       </w:pPr>
-      <w:proofErr w:type="spellStart"/>
       <w:r>
         <w:rPr>
           <w:b/>
           <w:bCs/>
         </w:rPr>
         <w:lastRenderedPageBreak/>
-        <w:t>leerClaveCorta</w:t>
-      </w:r>
-      <w:proofErr w:type="spellEnd"/>
-      <w:r>
-        <w:rPr>
-          <w:b/>
-          <w:bCs/>
-        </w:rPr>
-        <w:t>:</w:t>
+        <w:t>leerClaveCorta:</w:t>
       </w:r>
       <w:r>
         <w:rPr>
@@ -2775,30 +2464,19 @@
       <w:r>
         <w:t xml:space="preserve">Utiliza el </w:t>
       </w:r>
-      <w:proofErr w:type="spellStart"/>
       <w:r>
         <w:rPr>
           <w:i/>
           <w:iCs/>
         </w:rPr>
-        <w:t>Syscall</w:t>
-      </w:r>
-      <w:proofErr w:type="spellEnd"/>
-      <w:r>
-        <w:rPr>
-          <w:i/>
-          <w:iCs/>
-        </w:rPr>
-        <w:t xml:space="preserve"> 4</w:t>
+        <w:t>Syscall 4</w:t>
       </w:r>
       <w:r>
         <w:t xml:space="preserve"> para mostrar el mensaje guardados en </w:t>
       </w:r>
-      <w:proofErr w:type="spellStart"/>
       <w:r>
         <w:t>textoClaveCorta</w:t>
       </w:r>
-      <w:proofErr w:type="spellEnd"/>
       <w:r>
         <w:t xml:space="preserve"> que le pide al usuario que digite la clave que quiere usar para encriptar</w:t>
       </w:r>
@@ -2808,13 +2486,8 @@
       <w:r>
         <w:t xml:space="preserve"> el </w:t>
       </w:r>
-      <w:proofErr w:type="spellStart"/>
-      <w:r>
-        <w:t>Syscall</w:t>
-      </w:r>
-      <w:proofErr w:type="spellEnd"/>
-      <w:r>
-        <w:t xml:space="preserve"> 8</w:t>
+      <w:r>
+        <w:t>Syscall 8</w:t>
       </w:r>
       <w:r>
         <w:t xml:space="preserve"> para leer la palabra clave</w:t>
@@ -2840,13 +2513,8 @@
         <w:t>Después</w:t>
       </w:r>
       <w:r>
-        <w:t xml:space="preserve"> llama a la función </w:t>
-      </w:r>
-      <w:proofErr w:type="spellStart"/>
-      <w:r>
-        <w:t>ajustarClaveCorta</w:t>
-      </w:r>
-      <w:proofErr w:type="spellEnd"/>
+        <w:t xml:space="preserve"> llama a la función ajustarClaveCorta</w:t>
+      </w:r>
       <w:r>
         <w:t xml:space="preserve"> </w:t>
       </w:r>
@@ -2857,15 +2525,7 @@
         <w:t xml:space="preserve">eliminar el </w:t>
       </w:r>
       <w:r>
-        <w:t xml:space="preserve">carácter ‘salto de </w:t>
-      </w:r>
-      <w:proofErr w:type="spellStart"/>
-      <w:r>
-        <w:t>linea</w:t>
-      </w:r>
-      <w:proofErr w:type="spellEnd"/>
-      <w:r>
-        <w:t>’ que se almacenó al momento del usuario presionar enter luego de digitar la clave corta. M</w:t>
+        <w:t>carácter ‘salto de linea’ que se almacenó al momento del usuario presionar enter luego de digitar la clave corta. M</w:t>
       </w:r>
       <w:r>
         <w:t>ás adelante se detallará sobre esta función</w:t>
@@ -2900,23 +2560,10 @@
         <w:t xml:space="preserve"> ‘apartar’ un espacio en memoria para almacenar la dirección a la que se debe regresar a ejecutar</w:t>
       </w:r>
       <w:r>
-        <w:t xml:space="preserve"> después de finalizar el llamado. Esto se hace restándole -4 al $</w:t>
-      </w:r>
-      <w:proofErr w:type="spellStart"/>
-      <w:r>
-        <w:t>sp</w:t>
-      </w:r>
-      <w:proofErr w:type="spellEnd"/>
-      <w:r>
-        <w:t xml:space="preserve"> y almacenando $</w:t>
-      </w:r>
-      <w:proofErr w:type="spellStart"/>
-      <w:r>
-        <w:t>ra</w:t>
-      </w:r>
-      <w:proofErr w:type="spellEnd"/>
-      <w:r>
-        <w:t xml:space="preserve"> en ese espacio.</w:t>
+        <w:t xml:space="preserve"> después de finalizar el llamado. Esto se hace restándole -4 al $sp</w:t>
+      </w:r>
+      <w:r>
+        <w:t xml:space="preserve"> y almacenando $ra en ese espacio.</w:t>
       </w:r>
     </w:p>
     <w:p>
@@ -2936,26 +2583,10 @@
         <w:t>Por último, se utiliza un ciclo para contar la cantidad de caracteres que quedaron</w:t>
       </w:r>
       <w:r>
-        <w:t xml:space="preserve"> almacenados en el buffer </w:t>
-      </w:r>
-      <w:proofErr w:type="spellStart"/>
-      <w:r>
-        <w:t>claveCorta</w:t>
-      </w:r>
-      <w:proofErr w:type="spellEnd"/>
-      <w:r>
-        <w:t xml:space="preserve"> y esta cantidad se almacena</w:t>
-      </w:r>
-      <w:r>
-        <w:t xml:space="preserve"> en el espacio de memoria reservado llamado </w:t>
-      </w:r>
-      <w:proofErr w:type="spellStart"/>
-      <w:r>
-        <w:t>longitudClaveCorta</w:t>
-      </w:r>
-      <w:proofErr w:type="spellEnd"/>
-      <w:r>
-        <w:t>.</w:t>
+        <w:t xml:space="preserve"> almacenados en el buffer claveCorta y esta cantidad se almacena</w:t>
+      </w:r>
+      <w:r>
+        <w:t xml:space="preserve"> en el espacio de memoria reservado llamado longitudClaveCorta.</w:t>
       </w:r>
     </w:p>
     <w:p>
@@ -3272,7 +2903,6 @@
         <w:ind w:left="2160"/>
         <w:jc w:val="both"/>
       </w:pPr>
-      <w:proofErr w:type="spellStart"/>
       <w:r>
         <w:rPr>
           <w:b/>
@@ -3281,7 +2911,6 @@
         <w:lastRenderedPageBreak/>
         <w:t>ajustarClaveCorta</w:t>
       </w:r>
-      <w:proofErr w:type="spellEnd"/>
       <w:r>
         <w:t>:</w:t>
       </w:r>
@@ -3337,29 +2966,13 @@
         <w:t xml:space="preserve">Para hacer esto, </w:t>
       </w:r>
       <w:r>
-        <w:t xml:space="preserve">se creó un ciclo llamado </w:t>
-      </w:r>
-      <w:proofErr w:type="spellStart"/>
-      <w:r>
-        <w:t>encontrarSalto</w:t>
-      </w:r>
-      <w:proofErr w:type="spellEnd"/>
-      <w:r>
-        <w:t>, que recorre el buffer en donde está almacenada la clave corta</w:t>
+        <w:t>se creó un ciclo llamado encontrarSalto, que recorre el buffer en donde está almacenada la clave corta</w:t>
       </w:r>
       <w:r>
         <w:t xml:space="preserve"> hasta que llega al carácter nulo; cuando esto pasa, se hace un salto </w:t>
       </w:r>
       <w:r>
-        <w:t xml:space="preserve">a </w:t>
-      </w:r>
-      <w:proofErr w:type="spellStart"/>
-      <w:r>
-        <w:t>eliminarSalto</w:t>
-      </w:r>
-      <w:proofErr w:type="spellEnd"/>
-      <w:r>
-        <w:t xml:space="preserve"> en donde se retrocede una posición ya que si se está en el carácter nulo, entonces el salto de línea está en la </w:t>
+        <w:t xml:space="preserve">a eliminarSalto en donde se retrocede una posición ya que si se está en el carácter nulo, entonces el salto de línea está en la </w:t>
       </w:r>
       <w:r>
         <w:t>posición anterior</w:t>
@@ -3666,21 +3279,12 @@
         <w:ind w:left="2520"/>
         <w:jc w:val="both"/>
       </w:pPr>
-      <w:proofErr w:type="spellStart"/>
-      <w:r>
-        <w:rPr>
-          <w:b/>
-          <w:bCs/>
-        </w:rPr>
-        <w:t>crearClaveExtendida</w:t>
-      </w:r>
-      <w:proofErr w:type="spellEnd"/>
-      <w:r>
-        <w:rPr>
-          <w:b/>
-          <w:bCs/>
-        </w:rPr>
-        <w:t>:</w:t>
+      <w:r>
+        <w:rPr>
+          <w:b/>
+          <w:bCs/>
+        </w:rPr>
+        <w:t>crearClaveExtendida:</w:t>
       </w:r>
       <w:r>
         <w:rPr>
@@ -3690,15 +3294,7 @@
         <w:t xml:space="preserve"> </w:t>
       </w:r>
       <w:r>
-        <w:t xml:space="preserve">esta función se encarga de copiar, dentro de en buffer </w:t>
-      </w:r>
-      <w:proofErr w:type="spellStart"/>
-      <w:r>
-        <w:t>claveExtendida</w:t>
-      </w:r>
-      <w:proofErr w:type="spellEnd"/>
-      <w:r>
-        <w:t>, la clave corta y de rellenar</w:t>
+        <w:t>esta función se encarga de copiar, dentro de en buffer claveExtendida, la clave corta y de rellenar</w:t>
       </w:r>
       <w:r>
         <w:t xml:space="preserve"> el resto de espacios disponibles con caracteres del </w:t>
@@ -3731,48 +3327,20 @@
         <w:t>Para esto utiliza los buffers</w:t>
       </w:r>
       <w:r>
-        <w:t xml:space="preserve"> </w:t>
-      </w:r>
-      <w:proofErr w:type="spellStart"/>
-      <w:r>
-        <w:t>longitud</w:t>
+        <w:t xml:space="preserve"> longitud</w:t>
       </w:r>
       <w:r>
         <w:t>Texto</w:t>
       </w:r>
-      <w:proofErr w:type="spellEnd"/>
-      <w:r>
-        <w:t xml:space="preserve">, </w:t>
-      </w:r>
-      <w:proofErr w:type="spellStart"/>
-      <w:r>
-        <w:t>longitudClaveCorta</w:t>
-      </w:r>
-      <w:proofErr w:type="spellEnd"/>
-      <w:r>
-        <w:t xml:space="preserve">, </w:t>
-      </w:r>
-      <w:proofErr w:type="spellStart"/>
-      <w:r>
-        <w:t>claveCorta</w:t>
-      </w:r>
-      <w:proofErr w:type="spellEnd"/>
-      <w:r>
-        <w:t xml:space="preserve">, </w:t>
-      </w:r>
-      <w:proofErr w:type="spellStart"/>
+      <w:r>
+        <w:t xml:space="preserve">, longitudClaveCorta, claveCorta, </w:t>
+      </w:r>
       <w:r>
         <w:t>textoClaro</w:t>
       </w:r>
-      <w:proofErr w:type="spellEnd"/>
-      <w:r>
-        <w:t xml:space="preserve"> y </w:t>
-      </w:r>
-      <w:proofErr w:type="spellStart"/>
-      <w:r>
-        <w:t>claveExtendida</w:t>
-      </w:r>
-      <w:proofErr w:type="spellEnd"/>
+      <w:r>
+        <w:t xml:space="preserve"> y claveExtendida</w:t>
+      </w:r>
       <w:r>
         <w:t>.</w:t>
       </w:r>
@@ -3791,22 +3359,12 @@
         <w:jc w:val="both"/>
       </w:pPr>
       <w:r>
-        <w:t xml:space="preserve">Primero llama a la función </w:t>
-      </w:r>
-      <w:proofErr w:type="spellStart"/>
-      <w:r>
-        <w:t>copiarClaveCorta</w:t>
-      </w:r>
-      <w:proofErr w:type="spellEnd"/>
-      <w:r>
-        <w:t xml:space="preserve"> y luego a la función </w:t>
-      </w:r>
-      <w:proofErr w:type="spellStart"/>
+        <w:t xml:space="preserve">Primero llama a la función copiarClaveCorta y luego a la función </w:t>
+      </w:r>
       <w:r>
         <w:lastRenderedPageBreak/>
         <w:t>completarClaveExtendida</w:t>
       </w:r>
-      <w:proofErr w:type="spellEnd"/>
       <w:r>
         <w:t>. El procedimiento de ambas se detallará más adelante.</w:t>
       </w:r>
@@ -4047,7 +3605,6 @@
         <w:ind w:left="2430"/>
         <w:jc w:val="both"/>
       </w:pPr>
-      <w:proofErr w:type="spellStart"/>
       <w:r>
         <w:rPr>
           <w:b/>
@@ -4055,7 +3612,6 @@
         </w:rPr>
         <w:t>copiarClaveCorta</w:t>
       </w:r>
-      <w:proofErr w:type="spellEnd"/>
       <w:r>
         <w:t>:</w:t>
       </w:r>
@@ -4273,22 +3829,13 @@
           <w:bCs/>
         </w:rPr>
       </w:pPr>
-      <w:proofErr w:type="spellStart"/>
       <w:r>
         <w:rPr>
           <w:b/>
           <w:bCs/>
         </w:rPr>
         <w:lastRenderedPageBreak/>
-        <w:t>completarClaveExtendida</w:t>
-      </w:r>
-      <w:proofErr w:type="spellEnd"/>
-      <w:r>
-        <w:rPr>
-          <w:b/>
-          <w:bCs/>
-        </w:rPr>
-        <w:t>:</w:t>
+        <w:t>completarClaveExtendida:</w:t>
       </w:r>
       <w:r>
         <w:rPr>
@@ -4402,15 +3949,7 @@
         <w:t xml:space="preserve">. </w:t>
       </w:r>
       <w:r>
-        <w:t xml:space="preserve">Gracias a que en la función </w:t>
-      </w:r>
-      <w:proofErr w:type="spellStart"/>
-      <w:r>
-        <w:t>copiarClaveCorta</w:t>
-      </w:r>
-      <w:proofErr w:type="spellEnd"/>
-      <w:r>
-        <w:t xml:space="preserve"> se almacenó </w:t>
+        <w:t xml:space="preserve">Gracias a que en la función copiarClaveCorta se almacenó </w:t>
       </w:r>
       <w:r>
         <w:t xml:space="preserve">en $t5 </w:t>
@@ -4666,21 +4205,12 @@
         <w:ind w:left="2520"/>
         <w:jc w:val="both"/>
       </w:pPr>
-      <w:proofErr w:type="spellStart"/>
-      <w:r>
-        <w:rPr>
-          <w:b/>
-          <w:bCs/>
-        </w:rPr>
-        <w:t>cifrarTexto</w:t>
-      </w:r>
-      <w:proofErr w:type="spellEnd"/>
-      <w:r>
-        <w:rPr>
-          <w:b/>
-          <w:bCs/>
-        </w:rPr>
-        <w:t>:</w:t>
+      <w:r>
+        <w:rPr>
+          <w:b/>
+          <w:bCs/>
+        </w:rPr>
+        <w:t>cifrarTexto:</w:t>
       </w:r>
       <w:r>
         <w:rPr>
@@ -4690,28 +4220,7 @@
         <w:t xml:space="preserve"> </w:t>
       </w:r>
       <w:r>
-        <w:t>esta función</w:t>
-      </w:r>
-      <w:r>
-        <w:t xml:space="preserve"> hace el cifrado del </w:t>
-      </w:r>
-      <w:proofErr w:type="spellStart"/>
-      <w:r>
-        <w:t>textoClaro</w:t>
-      </w:r>
-      <w:proofErr w:type="spellEnd"/>
-      <w:r>
-        <w:t xml:space="preserve"> el cual se encuentra dentro del registro salvado $s0 </w:t>
-      </w:r>
-      <w:r>
-        <w:t>aplicándole</w:t>
-      </w:r>
-      <w:r>
-        <w:t xml:space="preserve"> el algoritmo de </w:t>
-      </w:r>
-      <w:proofErr w:type="spellStart"/>
-      <w:r>
-        <w:t>Vi</w:t>
+        <w:t>esta función hace el cifrado del textoClaro el cual se encuentra dentro del registro salvado $s0 aplicándole el algoritmo de Vi</w:t>
       </w:r>
       <w:r>
         <w:t>g</w:t>
@@ -4723,11 +4232,7 @@
         <w:t>ne</w:t>
       </w:r>
       <w:r>
-        <w:t>ré</w:t>
-      </w:r>
-      <w:proofErr w:type="spellEnd"/>
-      <w:r>
-        <w:t xml:space="preserve"> </w:t>
+        <w:t xml:space="preserve">ré </w:t>
       </w:r>
       <w:r>
         <w:t>a partir</w:t>
@@ -4759,16 +4264,11 @@
       <w:r>
         <w:t xml:space="preserve"> al </w:t>
       </w:r>
-      <w:proofErr w:type="spellStart"/>
       <w:r>
         <w:t>texto</w:t>
       </w:r>
       <w:r>
-        <w:t>Cifrado</w:t>
-      </w:r>
-      <w:proofErr w:type="spellEnd"/>
-      <w:r>
-        <w:t xml:space="preserve">. Por otro lado, para esta </w:t>
+        <w:t xml:space="preserve">Cifrado. Por otro lado, para esta </w:t>
       </w:r>
       <w:r>
         <w:t>función</w:t>
@@ -4776,11 +4276,9 @@
       <w:r>
         <w:t xml:space="preserve"> se aplica un acuerdo para la </w:t>
       </w:r>
-      <w:proofErr w:type="spellStart"/>
       <w:r>
         <w:t>dispocición</w:t>
       </w:r>
-      <w:proofErr w:type="spellEnd"/>
       <w:r>
         <w:t xml:space="preserve"> para el uso de los registros temporal $t:</w:t>
       </w:r>
@@ -4837,10 +4335,7 @@
         <w:jc w:val="both"/>
       </w:pPr>
       <w:r>
-        <w:t xml:space="preserve">$t2, $t3: resultado de operaciones </w:t>
-      </w:r>
-      <w:r>
-        <w:t>aritméticas</w:t>
+        <w:t>$t2, $t3: resultado de operaciones aritméticas</w:t>
       </w:r>
     </w:p>
     <w:p>
@@ -4857,10 +4352,7 @@
       </w:pPr>
       <w:r>
         <w:lastRenderedPageBreak/>
-        <w:t xml:space="preserve">$t4, $t5: almacenamiento de caracteres </w:t>
-      </w:r>
-      <w:r>
-        <w:t>extraídos</w:t>
+        <w:t>$t4, $t5: almacenamiento de caracteres extraídos</w:t>
       </w:r>
     </w:p>
     <w:p>
@@ -4876,18 +4368,7 @@
         <w:jc w:val="both"/>
       </w:pPr>
       <w:r>
-        <w:t xml:space="preserve">$t6: dirección base del </w:t>
-      </w:r>
-      <w:proofErr w:type="spellStart"/>
-      <w:r>
-        <w:t>texto</w:t>
-      </w:r>
-      <w:r>
-        <w:t>Cifrado</w:t>
-      </w:r>
-      <w:proofErr w:type="spellEnd"/>
-      <w:r>
-        <w:t xml:space="preserve"> (salida)</w:t>
+        <w:t>$t6: dirección base del textoCifrado (salida)</w:t>
       </w:r>
     </w:p>
     <w:p>
@@ -4933,15 +4414,7 @@
         <w:jc w:val="both"/>
       </w:pPr>
       <w:r>
-        <w:t xml:space="preserve">Con el uso de un bucle usando la instrucción </w:t>
-      </w:r>
-      <w:proofErr w:type="spellStart"/>
-      <w:r>
-        <w:t>beq</w:t>
-      </w:r>
-      <w:proofErr w:type="spellEnd"/>
-      <w:r>
-        <w:t xml:space="preserve"> para recorrer cada elemento del texto claro a partir de la comparación $t0 = $t1</w:t>
+        <w:t>Con el uso de un bucle usando la instrucción beq para recorrer cada elemento del texto claro a partir de la comparación $t0 = $t1</w:t>
       </w:r>
     </w:p>
     <w:p>
@@ -4970,15 +4443,7 @@
         <w:t>s</w:t>
       </w:r>
       <w:r>
-        <w:t xml:space="preserve"> $t2 se calcula la dirección de memoria donde se encuentra el carácter $t0 dentro del </w:t>
-      </w:r>
-      <w:proofErr w:type="spellStart"/>
-      <w:r>
-        <w:t>textoClaro</w:t>
-      </w:r>
-      <w:proofErr w:type="spellEnd"/>
-      <w:r>
-        <w:t xml:space="preserve"> y se almacena dicho carácter dentro del registro $t4</w:t>
+        <w:t xml:space="preserve"> $t2 se calcula la dirección de memoria donde se encuentra el carácter $t0 dentro del textoClaro y se almacena dicho carácter dentro del registro $t4</w:t>
       </w:r>
     </w:p>
     <w:p>
@@ -4996,15 +4461,7 @@
         <w:jc w:val="both"/>
       </w:pPr>
       <w:r>
-        <w:t xml:space="preserve">Se hace una instrucción similar para extraer el carácter $t0 dentro de la </w:t>
-      </w:r>
-      <w:proofErr w:type="spellStart"/>
-      <w:r>
-        <w:t>claveExtendida</w:t>
-      </w:r>
-      <w:proofErr w:type="spellEnd"/>
-      <w:r>
-        <w:t xml:space="preserve"> y almacenando el carácter dentro de $t5</w:t>
+        <w:t>Se hace una instrucción similar para extraer el carácter $t0 dentro de la claveExtendida y almacenando el carácter dentro de $t5</w:t>
       </w:r>
     </w:p>
     <w:p>
@@ -5022,23 +4479,7 @@
         <w:jc w:val="both"/>
       </w:pPr>
       <w:r>
-        <w:t xml:space="preserve">Se ejecuta la operación de suma de los valores numéricos de las letras del </w:t>
-      </w:r>
-      <w:proofErr w:type="spellStart"/>
-      <w:r>
-        <w:t>textoClaro</w:t>
-      </w:r>
-      <w:proofErr w:type="spellEnd"/>
-      <w:r>
-        <w:t xml:space="preserve"> y </w:t>
-      </w:r>
-      <w:proofErr w:type="spellStart"/>
-      <w:r>
-        <w:t>claveExtendidad</w:t>
-      </w:r>
-      <w:proofErr w:type="spellEnd"/>
-      <w:r>
-        <w:t xml:space="preserve"> almacenándolo dentro del registro temporal $t3 para aplicarle la operación mod 128 y obtener el encriptado dentro del mismo registro</w:t>
+        <w:t>Se ejecuta la operación de suma de los valores numéricos de las letras del textoClaro y claveExtendidad almacenándolo dentro del registro temporal $t3 para aplicarle la operación mod 128 y obtener el encriptado dentro del mismo registro</w:t>
       </w:r>
     </w:p>
     <w:p>
@@ -5058,16 +4499,11 @@
       <w:r>
         <w:t xml:space="preserve">Usando la variable temporal de almacenamiento de operaciones aritmética $t2 se ingresa la dirección de memoria dentro del </w:t>
       </w:r>
-      <w:proofErr w:type="spellStart"/>
       <w:r>
         <w:t>texto</w:t>
       </w:r>
       <w:r>
-        <w:t>Cifrado</w:t>
-      </w:r>
-      <w:proofErr w:type="spellEnd"/>
-      <w:r>
-        <w:t xml:space="preserve"> que se encuentra dentro del registro $t6 para almacenar el carácter cifrado</w:t>
+        <w:t>Cifrado que se encuentra dentro del registro $t6 para almacenar el carácter cifrado</w:t>
       </w:r>
     </w:p>
     <w:p>
@@ -5085,15 +4521,7 @@
         <w:jc w:val="both"/>
       </w:pPr>
       <w:r>
-        <w:t>Se repite el ciclo y en caso de que los registros $t0 y $t1 sean iguales se retorna a la dirección de registro $</w:t>
-      </w:r>
-      <w:proofErr w:type="spellStart"/>
-      <w:r>
-        <w:t>ra</w:t>
-      </w:r>
-      <w:proofErr w:type="spellEnd"/>
-      <w:r>
-        <w:t>.</w:t>
+        <w:t>Se repite el ciclo y en caso de que los registros $t0 y $t1 sean iguales se retorna a la dirección de registro $ra.</w:t>
       </w:r>
     </w:p>
     <w:p>
@@ -5107,6 +4535,9 @@
         <w:jc w:val="both"/>
       </w:pPr>
       <w:r>
+        <w:rPr>
+          <w:noProof/>
+        </w:rPr>
         <w:drawing>
           <wp:anchor distT="0" distB="0" distL="114300" distR="114300" simplePos="0" relativeHeight="251545088" behindDoc="0" locked="0" layoutInCell="1" allowOverlap="1" wp14:anchorId="0B3A5B02" wp14:editId="1DF8CEFF">
             <wp:simplePos x="0" y="0"/>
@@ -5282,38 +4713,21 @@
         <w:ind w:left="2520" w:hanging="90"/>
         <w:jc w:val="both"/>
       </w:pPr>
-      <w:proofErr w:type="spellStart"/>
-      <w:r>
-        <w:rPr>
-          <w:b/>
-          <w:bCs/>
-        </w:rPr>
-        <w:t>descifrarTexto</w:t>
-      </w:r>
-      <w:proofErr w:type="spellEnd"/>
-      <w:r>
-        <w:rPr>
-          <w:b/>
-          <w:bCs/>
-        </w:rPr>
-        <w:t xml:space="preserve">: </w:t>
-      </w:r>
-      <w:r>
-        <w:t>esta función</w:t>
-      </w:r>
-      <w:r>
-        <w:t xml:space="preserve"> hace el descifrado del </w:t>
-      </w:r>
-      <w:proofErr w:type="spellStart"/>
+      <w:r>
+        <w:rPr>
+          <w:b/>
+          <w:bCs/>
+        </w:rPr>
+        <w:t xml:space="preserve">descifrarTexto: </w:t>
+      </w:r>
+      <w:r>
+        <w:t xml:space="preserve">esta función hace el descifrado del </w:t>
+      </w:r>
       <w:r>
         <w:t>texto</w:t>
       </w:r>
       <w:r>
-        <w:t>Cifrado</w:t>
-      </w:r>
-      <w:proofErr w:type="spellEnd"/>
-      <w:r>
-        <w:t xml:space="preserve"> el cual se encuentra dentro del registro salvado $s1 </w:t>
+        <w:t xml:space="preserve">Cifrado el cual se encuentra dentro del registro salvado $s1 </w:t>
       </w:r>
       <w:r>
         <w:t>aplicándole</w:t>
@@ -5331,15 +4745,7 @@
         <w:t>a partir</w:t>
       </w:r>
       <w:r>
-        <w:t xml:space="preserve"> de una </w:t>
-      </w:r>
-      <w:proofErr w:type="spellStart"/>
-      <w:r>
-        <w:t>claveExtendida</w:t>
-      </w:r>
-      <w:proofErr w:type="spellEnd"/>
-      <w:r>
-        <w:t xml:space="preserve"> dentro del registro $s2 la cual será almacenad</w:t>
+        <w:t xml:space="preserve"> de una claveExtendida dentro del registro $s2 la cual será almacenad</w:t>
       </w:r>
       <w:r>
         <w:t>a</w:t>
@@ -5359,16 +4765,11 @@
       <w:r>
         <w:t xml:space="preserve"> al </w:t>
       </w:r>
-      <w:proofErr w:type="spellStart"/>
       <w:r>
         <w:t>texto</w:t>
       </w:r>
       <w:r>
-        <w:t>Decifrado</w:t>
-      </w:r>
-      <w:proofErr w:type="spellEnd"/>
-      <w:r>
-        <w:t xml:space="preserve">. Por otro lado, para esta </w:t>
+        <w:t xml:space="preserve">Decifrado. Por otro lado, para esta </w:t>
       </w:r>
       <w:r>
         <w:t>función</w:t>
@@ -5439,10 +4840,7 @@
         <w:jc w:val="both"/>
       </w:pPr>
       <w:r>
-        <w:t xml:space="preserve">$t2, $t3: resultado de operaciones </w:t>
-      </w:r>
-      <w:r>
-        <w:t>aritméticas</w:t>
+        <w:t>$t2, $t3: resultado de operaciones aritméticas</w:t>
       </w:r>
     </w:p>
     <w:p>
@@ -5458,10 +4856,7 @@
         <w:jc w:val="both"/>
       </w:pPr>
       <w:r>
-        <w:t xml:space="preserve">$t4, $t5: almacenamiento de caracteres </w:t>
-      </w:r>
-      <w:r>
-        <w:t>extraídos</w:t>
+        <w:t>$t4, $t5: almacenamiento de caracteres extraídos</w:t>
       </w:r>
     </w:p>
     <w:p>
@@ -5477,18 +4872,7 @@
         <w:jc w:val="both"/>
       </w:pPr>
       <w:r>
-        <w:t xml:space="preserve">$t6: dirección base del </w:t>
-      </w:r>
-      <w:proofErr w:type="spellStart"/>
-      <w:r>
-        <w:t>texto</w:t>
-      </w:r>
-      <w:r>
-        <w:t>Decifrado</w:t>
-      </w:r>
-      <w:proofErr w:type="spellEnd"/>
-      <w:r>
-        <w:t xml:space="preserve"> (salida)</w:t>
+        <w:t>$t6: dirección base del textoDecifrado (salida)</w:t>
       </w:r>
     </w:p>
     <w:p>
@@ -5524,15 +4908,7 @@
         <w:jc w:val="both"/>
       </w:pPr>
       <w:r>
-        <w:t xml:space="preserve">Con el uso de un bucle usando la instrucción </w:t>
-      </w:r>
-      <w:proofErr w:type="spellStart"/>
-      <w:r>
-        <w:t>beq</w:t>
-      </w:r>
-      <w:proofErr w:type="spellEnd"/>
-      <w:r>
-        <w:t xml:space="preserve"> para recorrer cada elemento del texto claro a partir de la comparación $t0 = $t1</w:t>
+        <w:t>Con el uso de un bucle usando la instrucción beq para recorrer cada elemento del texto claro a partir de la comparación $t0 = $t1</w:t>
       </w:r>
     </w:p>
     <w:p>
@@ -5552,18 +4928,7 @@
         <w:jc w:val="both"/>
       </w:pPr>
       <w:r>
-        <w:t xml:space="preserve">usando variable temporal de almacenamiento de operaciones aritmética $t2 se calcula la dirección de memoria donde se encuentra el carácter $t0 dentro del </w:t>
-      </w:r>
-      <w:proofErr w:type="spellStart"/>
-      <w:r>
-        <w:t>texto</w:t>
-      </w:r>
-      <w:r>
-        <w:t>Decifrado</w:t>
-      </w:r>
-      <w:proofErr w:type="spellEnd"/>
-      <w:r>
-        <w:t xml:space="preserve"> y se almacena dicho carácter dentro del registro $t4</w:t>
+        <w:t>usando variable temporal de almacenamiento de operaciones aritmética $t2 se calcula la dirección de memoria donde se encuentra el carácter $t0 dentro del textoDecifrado y se almacena dicho carácter dentro del registro $t4</w:t>
       </w:r>
     </w:p>
     <w:p>
@@ -5581,20 +4946,12 @@
         <w:jc w:val="both"/>
       </w:pPr>
       <w:r>
-        <w:t xml:space="preserve">Se hace una instrucción similar para extraer el carácter $t0 dentro de la </w:t>
-      </w:r>
-      <w:proofErr w:type="spellStart"/>
-      <w:r>
-        <w:t>claveExtendida</w:t>
-      </w:r>
-      <w:proofErr w:type="spellEnd"/>
-      <w:r>
-        <w:t xml:space="preserve"> y almacenando el carácter dentro de $t5</w:t>
-      </w:r>
-    </w:p>
-    <w:p>
-      <w:pPr>
-        <w:jc w:val="both"/>
+        <w:t>Se hace una instrucción similar para extraer el carácter $t0 dentro de la claveExtendida y almacenando el carácter dentro de $t5</w:t>
+      </w:r>
+    </w:p>
+    <w:p>
+      <w:pPr>
+        <w:pStyle w:val="Prrafodelista"/>
       </w:pPr>
     </w:p>
     <w:p>
@@ -5604,26 +4961,15 @@
           <w:ilvl w:val="0"/>
           <w:numId w:val="17"/>
         </w:numPr>
-        <w:jc w:val="both"/>
-      </w:pPr>
-      <w:r>
-        <w:t xml:space="preserve">Se ejecuta la operación de resta entre los valores numéricos de las letras del </w:t>
-      </w:r>
-      <w:proofErr w:type="spellStart"/>
-      <w:r>
-        <w:t>textoClaro</w:t>
-      </w:r>
-      <w:proofErr w:type="spellEnd"/>
-      <w:r>
-        <w:t xml:space="preserve"> y </w:t>
-      </w:r>
-      <w:proofErr w:type="spellStart"/>
-      <w:r>
-        <w:t>claveExtendida</w:t>
-      </w:r>
-      <w:proofErr w:type="spellEnd"/>
-      <w:r>
-        <w:t xml:space="preserve"> almacenándolo dentro del registro temporal $t3, aplicándole la suma con el entero 128 para garantizar un resultado positivo de la resta seguido de la operación mod 128 y obtener el desencriptado dentro del mismo registro</w:t>
+      </w:pPr>
+      <w:r>
+        <w:t xml:space="preserve">Se crea un nuevo ciclo para rellenar la clave extendida evitando que supere el </w:t>
+      </w:r>
+      <w:r>
+        <w:t>límite</w:t>
+      </w:r>
+      <w:r>
+        <w:t xml:space="preserve"> de caracteres designados en memoria a partir de una instrucción beq.</w:t>
       </w:r>
     </w:p>
     <w:p>
@@ -5641,29 +4987,7 @@
         <w:jc w:val="both"/>
       </w:pPr>
       <w:r>
-        <w:t xml:space="preserve">Se carga dentro del registro $t2 la </w:t>
-      </w:r>
-      <w:proofErr w:type="spellStart"/>
-      <w:r>
-        <w:t>longitudClaveCorta</w:t>
-      </w:r>
-      <w:proofErr w:type="spellEnd"/>
-      <w:r>
-        <w:t xml:space="preserve"> y sumamos la dirección $s2 y $t0 para encontrar la posición para ingresar los caracteres </w:t>
-      </w:r>
-      <w:r>
-        <w:t>descifrados</w:t>
-      </w:r>
-      <w:r>
-        <w:t xml:space="preserve"> dentro de la </w:t>
-      </w:r>
-      <w:proofErr w:type="spellStart"/>
-      <w:r>
-        <w:t>claveExtendida</w:t>
-      </w:r>
-      <w:proofErr w:type="spellEnd"/>
-      <w:r>
-        <w:t xml:space="preserve"> y completarla para su posterior uso dentro del desencriptado</w:t>
+        <w:t>Se ejecuta la operación de resta entre los valores numéricos de las letras del textoClaro y claveExtendida almacenándolo dentro del registro temporal $t3, aplicándole la suma con el entero 128 para garantizar un resultado positivo de la resta seguido de la operación mod 128 y obtener el desencriptado dentro del mismo registro</w:t>
       </w:r>
     </w:p>
     <w:p>
@@ -5681,18 +5005,7 @@
         <w:jc w:val="both"/>
       </w:pPr>
       <w:r>
-        <w:t xml:space="preserve">Usando la variable temporal de almacenamiento de operaciones aritmética $t2 se ingresa la dirección de memoria dentro del </w:t>
-      </w:r>
-      <w:proofErr w:type="spellStart"/>
-      <w:r>
-        <w:t>texto</w:t>
-      </w:r>
-      <w:r>
-        <w:t>Decifrado</w:t>
-      </w:r>
-      <w:proofErr w:type="spellEnd"/>
-      <w:r>
-        <w:t xml:space="preserve"> que se encuentra dentro del registro $t6 para almacenar el carácter cifrado</w:t>
+        <w:t>Se carga dentro del registro $t2 la longitudClaveCorta y sumamos la dirección $s2 y $t0 para encontrar la posición para ingresar los caracteres descifrados dentro de la claveExtendida y completarla para su posterior uso dentro del desencriptado</w:t>
       </w:r>
     </w:p>
     <w:p>
@@ -5710,71 +5023,79 @@
         <w:jc w:val="both"/>
       </w:pPr>
       <w:r>
-        <w:t>Se repite el ciclo y en caso de que los registros $t0 y $t1 sean iguales se retorna a la dirección de registro $</w:t>
-      </w:r>
-      <w:proofErr w:type="spellStart"/>
-      <w:r>
-        <w:t>ra</w:t>
-      </w:r>
-      <w:proofErr w:type="spellEnd"/>
+        <w:t>Usando la variable temporal de almacenamiento de operaciones aritmética $t2 se ingresa la dirección de memoria dentro del textoDecifrado que se encuentra dentro del registro $t6 para almacenar el carácter cifrado</w:t>
+      </w:r>
+    </w:p>
+    <w:p>
+      <w:pPr>
+        <w:jc w:val="both"/>
+      </w:pPr>
+    </w:p>
+    <w:p>
+      <w:pPr>
+        <w:pStyle w:val="Prrafodelista"/>
+        <w:numPr>
+          <w:ilvl w:val="0"/>
+          <w:numId w:val="17"/>
+        </w:numPr>
+        <w:jc w:val="both"/>
+      </w:pPr>
+      <w:r>
+        <w:t>Se repite el ciclo y en caso de que los registros $t0 y $t1 sean iguales se retorna a la dirección de registro $ra.</w:t>
+      </w:r>
+    </w:p>
+    <w:p>
+      <w:pPr>
+        <w:pStyle w:val="Prrafodelista"/>
+        <w:jc w:val="both"/>
+      </w:pPr>
+    </w:p>
+    <w:p>
+      <w:pPr>
+        <w:ind w:left="2496"/>
+        <w:jc w:val="both"/>
+      </w:pPr>
+      <w:r>
+        <w:lastRenderedPageBreak/>
+        <w:t xml:space="preserve">Para controlar que </w:t>
+      </w:r>
+      <w:r>
+        <w:t>al rellenar</w:t>
+      </w:r>
+      <w:r>
+        <w:t xml:space="preserve"> la clave extendida </w:t>
+      </w:r>
+      <w:r>
+        <w:t>con los caracteres que se van descifrando</w:t>
+      </w:r>
+      <w:r>
+        <w:t xml:space="preserve"> solo se agreguen los suficientes para</w:t>
+      </w:r>
+      <w:r>
+        <w:t xml:space="preserve"> completar la longitud, se utiliza</w:t>
+      </w:r>
+      <w:r>
+        <w:t xml:space="preserve"> rellenarClaveExtendida</w:t>
+      </w:r>
       <w:r>
         <w:t>.</w:t>
       </w:r>
     </w:p>
     <w:p>
       <w:pPr>
-        <w:pStyle w:val="Prrafodelista"/>
-        <w:jc w:val="both"/>
-      </w:pPr>
-    </w:p>
-    <w:p>
-      <w:pPr>
         <w:ind w:left="2496"/>
         <w:jc w:val="both"/>
       </w:pPr>
-      <w:r>
-        <w:t xml:space="preserve">Para controlar que </w:t>
-      </w:r>
-      <w:r>
-        <w:t>al rellenar</w:t>
-      </w:r>
-      <w:r>
-        <w:t xml:space="preserve"> la clave extendida </w:t>
-      </w:r>
-      <w:r>
-        <w:t>con los caracteres que se van descifrando</w:t>
-      </w:r>
-      <w:r>
-        <w:t xml:space="preserve"> solo se agreguen los suficientes para</w:t>
-      </w:r>
-      <w:r>
-        <w:t xml:space="preserve"> completar la longitud, se utiliza</w:t>
-      </w:r>
-      <w:r>
-        <w:t xml:space="preserve"> </w:t>
-      </w:r>
-      <w:proofErr w:type="spellStart"/>
-      <w:r>
-        <w:t>rellenarClaveExtendida</w:t>
-      </w:r>
-      <w:proofErr w:type="spellEnd"/>
-      <w:r>
-        <w:t>.</w:t>
-      </w:r>
     </w:p>
     <w:p>
       <w:pPr>
         <w:ind w:left="2496"/>
         <w:jc w:val="both"/>
       </w:pPr>
-    </w:p>
-    <w:p>
-      <w:pPr>
-        <w:ind w:left="2496"/>
-        <w:jc w:val="both"/>
-      </w:pPr>
-      <w:r>
-        <w:lastRenderedPageBreak/>
+      <w:r>
+        <w:rPr>
+          <w:noProof/>
+        </w:rPr>
         <w:drawing>
           <wp:anchor distT="0" distB="0" distL="114300" distR="114300" simplePos="0" relativeHeight="251569664" behindDoc="0" locked="0" layoutInCell="1" allowOverlap="1" wp14:anchorId="033A446B" wp14:editId="4AED8A47">
             <wp:simplePos x="0" y="0"/>
@@ -5840,6 +5161,9 @@
         </w:drawing>
       </w:r>
       <w:r>
+        <w:rPr>
+          <w:noProof/>
+        </w:rPr>
         <w:drawing>
           <wp:anchor distT="0" distB="0" distL="114300" distR="114300" simplePos="0" relativeHeight="251561472" behindDoc="0" locked="0" layoutInCell="1" allowOverlap="1" wp14:anchorId="626966AA" wp14:editId="547F696B">
             <wp:simplePos x="0" y="0"/>
@@ -6066,7 +5390,6 @@
           <w:bCs/>
         </w:rPr>
       </w:pPr>
-      <w:proofErr w:type="spellStart"/>
       <w:r>
         <w:rPr>
           <w:b/>
@@ -6074,7 +5397,6 @@
         </w:rPr>
         <w:t>errorHandlerDocumento</w:t>
       </w:r>
-      <w:proofErr w:type="spellEnd"/>
       <w:r>
         <w:rPr>
           <w:b/>
@@ -6085,11 +5407,9 @@
       <w:r>
         <w:t xml:space="preserve">utiliza el SYSCALL 4 para mostrarle al usuario los caracteres almacenados en el buffer </w:t>
       </w:r>
-      <w:proofErr w:type="spellStart"/>
       <w:r>
         <w:t>textoDeErrorDocumento</w:t>
       </w:r>
-      <w:proofErr w:type="spellEnd"/>
       <w:r>
         <w:t xml:space="preserve"> y luego utiliza el SYSCALL 10 para finalizar la ejecución del programa</w:t>
       </w:r>
@@ -6118,6 +5438,7 @@
         <w:rPr>
           <w:b/>
           <w:bCs/>
+          <w:noProof/>
         </w:rPr>
         <w:drawing>
           <wp:anchor distT="0" distB="0" distL="114300" distR="114300" simplePos="0" relativeHeight="251571712" behindDoc="0" locked="0" layoutInCell="1" allowOverlap="1" wp14:anchorId="13D294C2" wp14:editId="1992E270">
@@ -6494,6 +5815,7 @@
         <w:rPr>
           <w:b/>
           <w:bCs/>
+          <w:noProof/>
           <w:spacing w:val="-6"/>
           <w:sz w:val="28"/>
           <w:szCs w:val="28"/>
@@ -6605,7 +5927,6 @@
       <w:r>
         <w:t xml:space="preserve">cada una de las iteraciones que se realizan para cada </w:t>
       </w:r>
-      <w:proofErr w:type="spellStart"/>
       <w:r>
         <w:t>car</w:t>
       </w:r>
@@ -6613,11 +5934,7 @@
         <w:t>a</w:t>
       </w:r>
       <w:r>
-        <w:t>cter</w:t>
-      </w:r>
-      <w:proofErr w:type="spellEnd"/>
-      <w:r>
-        <w:t>.</w:t>
+        <w:t>cter.</w:t>
       </w:r>
     </w:p>
     <w:p>
@@ -6797,6 +6114,7 @@
         <w:rPr>
           <w:b/>
           <w:bCs/>
+          <w:noProof/>
         </w:rPr>
         <w:lastRenderedPageBreak/>
         <w:drawing>
@@ -6871,35 +6189,26 @@
           <w:sz w:val="28"/>
           <w:szCs w:val="28"/>
         </w:rPr>
-        <w:t>Desc</w:t>
-      </w:r>
-      <w:r>
-        <w:rPr>
-          <w:b/>
-          <w:bCs/>
-          <w:spacing w:val="-6"/>
-          <w:sz w:val="28"/>
-          <w:szCs w:val="28"/>
-        </w:rPr>
-        <w:t>ifrado:</w:t>
-      </w:r>
-    </w:p>
-    <w:p>
-      <w:pPr>
-        <w:jc w:val="both"/>
-      </w:pPr>
-    </w:p>
-    <w:p>
-      <w:pPr>
-        <w:rPr>
-          <w:b/>
-          <w:bCs/>
-        </w:rPr>
-      </w:pPr>
-      <w:r>
-        <w:rPr>
-          <w:b/>
-          <w:bCs/>
+        <w:t>Descifrado:</w:t>
+      </w:r>
+    </w:p>
+    <w:p>
+      <w:pPr>
+        <w:jc w:val="both"/>
+      </w:pPr>
+    </w:p>
+    <w:p>
+      <w:pPr>
+        <w:rPr>
+          <w:b/>
+          <w:bCs/>
+        </w:rPr>
+      </w:pPr>
+      <w:r>
+        <w:rPr>
+          <w:b/>
+          <w:bCs/>
+          <w:noProof/>
         </w:rPr>
         <w:drawing>
           <wp:anchor distT="0" distB="0" distL="114300" distR="114300" simplePos="0" relativeHeight="251793920" behindDoc="0" locked="0" layoutInCell="1" allowOverlap="1" wp14:anchorId="715B9DF4" wp14:editId="7724DC9F">
@@ -6969,6 +6278,7 @@
         <w:rPr>
           <w:b/>
           <w:bCs/>
+          <w:noProof/>
         </w:rPr>
         <w:drawing>
           <wp:anchor distT="0" distB="0" distL="114300" distR="114300" simplePos="0" relativeHeight="251724288" behindDoc="0" locked="0" layoutInCell="1" allowOverlap="1" wp14:anchorId="1D91E716" wp14:editId="524689E4">
@@ -7038,6 +6348,7 @@
         <w:rPr>
           <w:b/>
           <w:bCs/>
+          <w:noProof/>
         </w:rPr>
         <w:drawing>
           <wp:anchor distT="0" distB="0" distL="114300" distR="114300" simplePos="0" relativeHeight="251650560" behindDoc="0" locked="0" layoutInCell="1" allowOverlap="1" wp14:anchorId="0817B41A" wp14:editId="64E357F5">
@@ -7117,15 +6428,7 @@
         <w:jc w:val="both"/>
       </w:pPr>
       <w:r>
-        <w:t xml:space="preserve">Para representar la técnica de cifrado se utiliza una tabla de Excel. Cada fila de la tabla representa los registros que se utilizan en la función del algoritmo y cada columna representa cada una de las iteraciones que se realizan para cada </w:t>
-      </w:r>
-      <w:proofErr w:type="spellStart"/>
-      <w:r>
-        <w:t>caracter</w:t>
-      </w:r>
-      <w:proofErr w:type="spellEnd"/>
-      <w:r>
-        <w:t>.</w:t>
+        <w:t>Para representar la técnica de cifrado se utiliza una tabla de Excel. Cada fila de la tabla representa los registros que se utilizan en la función del algoritmo y cada columna representa cada una de las iteraciones que se realizan para cada caracter.</w:t>
       </w:r>
     </w:p>
     <w:p>
@@ -7344,6 +6647,7 @@
         <w:rPr>
           <w:b/>
           <w:bCs/>
+          <w:noProof/>
         </w:rPr>
         <w:drawing>
           <wp:anchor distT="0" distB="0" distL="114300" distR="114300" simplePos="0" relativeHeight="251795968" behindDoc="0" locked="0" layoutInCell="1" allowOverlap="1" wp14:anchorId="5D05A1BA" wp14:editId="7A078D03">
@@ -7505,6 +6809,9 @@
         <w:ind w:firstLine="720"/>
       </w:pPr>
       <w:r>
+        <w:rPr>
+          <w:noProof/>
+        </w:rPr>
         <w:drawing>
           <wp:anchor distT="0" distB="0" distL="114300" distR="114300" simplePos="0" relativeHeight="251826688" behindDoc="0" locked="0" layoutInCell="1" allowOverlap="1" wp14:anchorId="08F3A09A" wp14:editId="3416CC1E">
             <wp:simplePos x="0" y="0"/>
@@ -7639,6 +6946,7 @@
         <w:rPr>
           <w:b/>
           <w:bCs/>
+          <w:noProof/>
         </w:rPr>
         <w:drawing>
           <wp:anchor distT="0" distB="0" distL="114300" distR="114300" simplePos="0" relativeHeight="251824640" behindDoc="0" locked="0" layoutInCell="1" allowOverlap="1" wp14:anchorId="0E937196" wp14:editId="0B3BDEAF">
@@ -7702,6 +7010,7 @@
         <w:rPr>
           <w:b/>
           <w:bCs/>
+          <w:noProof/>
         </w:rPr>
         <w:drawing>
           <wp:anchor distT="0" distB="0" distL="114300" distR="114300" simplePos="0" relativeHeight="251810304" behindDoc="0" locked="0" layoutInCell="1" allowOverlap="1" wp14:anchorId="6B74F6EB" wp14:editId="7C37FEEE">
@@ -7929,6 +7238,7 @@
         <w:rPr>
           <w:b/>
           <w:bCs/>
+          <w:noProof/>
         </w:rPr>
         <w:drawing>
           <wp:anchor distT="0" distB="0" distL="114300" distR="114300" simplePos="0" relativeHeight="251829760" behindDoc="0" locked="0" layoutInCell="1" allowOverlap="1" wp14:anchorId="2A6F6B3F" wp14:editId="09FCE2BA">
@@ -8098,6 +7408,9 @@
         <w:ind w:firstLine="720"/>
       </w:pPr>
       <w:r>
+        <w:rPr>
+          <w:noProof/>
+        </w:rPr>
         <w:drawing>
           <wp:anchor distT="0" distB="0" distL="114300" distR="114300" simplePos="0" relativeHeight="251838976" behindDoc="0" locked="0" layoutInCell="1" allowOverlap="1" wp14:anchorId="25FD412E" wp14:editId="5441752F">
             <wp:simplePos x="0" y="0"/>
@@ -8226,6 +7539,7 @@
         <w:rPr>
           <w:b/>
           <w:bCs/>
+          <w:noProof/>
         </w:rPr>
         <w:drawing>
           <wp:anchor distT="0" distB="0" distL="114300" distR="114300" simplePos="0" relativeHeight="251836928" behindDoc="0" locked="0" layoutInCell="1" allowOverlap="1" wp14:anchorId="295758EB" wp14:editId="05DBB9E7">
@@ -8464,6 +7778,9 @@
         </w:rPr>
       </w:pPr>
       <w:r>
+        <w:rPr>
+          <w:noProof/>
+        </w:rPr>
         <w:lastRenderedPageBreak/>
         <w:drawing>
           <wp:anchor distT="0" distB="0" distL="114300" distR="114300" simplePos="0" relativeHeight="251846144" behindDoc="0" locked="0" layoutInCell="1" allowOverlap="1" wp14:anchorId="31B50B3A" wp14:editId="1ACA9696">
@@ -8663,13 +7980,7 @@
         </m:r>
       </m:oMath>
       <w:r>
-        <w:t xml:space="preserve"> líneas de código a ejecutar, pero con una notable </w:t>
-      </w:r>
-      <w:r>
-        <w:t>reducción</w:t>
-      </w:r>
-      <w:r>
-        <w:t xml:space="preserve"> en la fidelidad de encriptado, debido a que se toma los primeros 128 elementos de la tabla ASCII como conjunto de los elementos a tratar dentro del encriptado podemos encontrar los elementos vacíos relacionados con elemento nulo.</w:t>
+        <w:t xml:space="preserve"> líneas de código a ejecutar, pero con una notable reducción en la fidelidad de encriptado, debido a que se toma los primeros 128 elementos de la tabla ASCII como conjunto de los elementos a tratar dentro del encriptado podemos encontrar los elementos vacíos relacionados con elemento nulo.</w:t>
       </w:r>
     </w:p>
     <w:p>
@@ -8802,11 +8113,9 @@
               </w:tabs>
               <w:jc w:val="both"/>
             </w:pPr>
-            <w:proofErr w:type="spellStart"/>
             <w:r>
               <w:t>null</w:t>
             </w:r>
-            <w:proofErr w:type="spellEnd"/>
           </w:p>
         </w:tc>
         <w:tc>
@@ -8820,11 +8129,9 @@
               </w:tabs>
               <w:jc w:val="both"/>
             </w:pPr>
-            <w:proofErr w:type="spellStart"/>
             <w:r>
               <w:t>null</w:t>
             </w:r>
-            <w:proofErr w:type="spellEnd"/>
           </w:p>
         </w:tc>
         <w:tc>
@@ -8838,11 +8145,9 @@
               </w:tabs>
               <w:jc w:val="both"/>
             </w:pPr>
-            <w:proofErr w:type="spellStart"/>
             <w:r>
               <w:t>null</w:t>
             </w:r>
-            <w:proofErr w:type="spellEnd"/>
           </w:p>
         </w:tc>
         <w:tc>
@@ -8856,11 +8161,9 @@
               </w:tabs>
               <w:jc w:val="both"/>
             </w:pPr>
-            <w:proofErr w:type="spellStart"/>
             <w:r>
               <w:t>null</w:t>
             </w:r>
-            <w:proofErr w:type="spellEnd"/>
           </w:p>
         </w:tc>
       </w:tr>
@@ -9081,11 +8384,9 @@
               </w:tabs>
               <w:jc w:val="both"/>
             </w:pPr>
-            <w:proofErr w:type="spellStart"/>
             <w:r>
               <w:t>null</w:t>
             </w:r>
-            <w:proofErr w:type="spellEnd"/>
           </w:p>
         </w:tc>
         <w:tc>
@@ -9099,11 +8400,9 @@
               </w:tabs>
               <w:jc w:val="both"/>
             </w:pPr>
-            <w:proofErr w:type="spellStart"/>
             <w:r>
               <w:t>null</w:t>
             </w:r>
-            <w:proofErr w:type="spellEnd"/>
           </w:p>
         </w:tc>
         <w:tc>
@@ -9644,13 +8943,7 @@
         <w:jc w:val="both"/>
       </w:pPr>
       <w:r>
-        <w:t xml:space="preserve">Por lo tanto, podemos encontrar que puede </w:t>
-      </w:r>
-      <w:r>
-        <w:t>aparecer</w:t>
-      </w:r>
-      <w:r>
-        <w:t xml:space="preserve"> el texto claro sin encriptar dentro del encriptado, se puede resolver el problema aplicando el algoritmo para clave corta y archivo texto claro que no presenten caracteres no nulos de manera consecutivas debido a que el archivo de texto claro quedaría legible.</w:t>
+        <w:t>Por lo tanto, podemos encontrar que puede aparecer el texto claro sin encriptar dentro del encriptado, se puede resolver el problema aplicando el algoritmo para clave corta y archivo texto claro que no presenten caracteres no nulos de manera consecutivas debido a que el archivo de texto claro quedaría legible.</w:t>
       </w:r>
     </w:p>
     <w:p>
@@ -11571,6 +10864,36 @@
   </w:num>
   <w:num w:numId="17" w16cid:durableId="929043072">
     <w:abstractNumId w:val="13"/>
+  </w:num>
+  <w:num w:numId="18" w16cid:durableId="2059619834">
+    <w:abstractNumId w:val="13"/>
+    <w:lvlOverride w:ilvl="0">
+      <w:startOverride w:val="1"/>
+    </w:lvlOverride>
+    <w:lvlOverride w:ilvl="1">
+      <w:startOverride w:val="1"/>
+    </w:lvlOverride>
+    <w:lvlOverride w:ilvl="2">
+      <w:startOverride w:val="1"/>
+    </w:lvlOverride>
+    <w:lvlOverride w:ilvl="3">
+      <w:startOverride w:val="1"/>
+    </w:lvlOverride>
+    <w:lvlOverride w:ilvl="4">
+      <w:startOverride w:val="1"/>
+    </w:lvlOverride>
+    <w:lvlOverride w:ilvl="5">
+      <w:startOverride w:val="1"/>
+    </w:lvlOverride>
+    <w:lvlOverride w:ilvl="6">
+      <w:startOverride w:val="1"/>
+    </w:lvlOverride>
+    <w:lvlOverride w:ilvl="7">
+      <w:startOverride w:val="1"/>
+    </w:lvlOverride>
+    <w:lvlOverride w:ilvl="8">
+      <w:startOverride w:val="1"/>
+    </w:lvlOverride>
   </w:num>
 </w:numbering>
 </file>

</xml_diff>